<commit_message>
Minor fixes for internet exam
</commit_message>
<xml_diff>
--- a/Courses/Computer-Modeling-and-IT/Computer-Modeling-and-IT-5-Class/09-Internet-Exam/09-Internet-Exam.docx
+++ b/Courses/Computer-Modeling-and-IT/Computer-Modeling-and-IT-5-Class/09-Internet-Exam/09-Internet-Exam.docx
@@ -1,11 +1,11 @@
 
 <file path=word/document.xml><?xml version="1.0" encoding="utf-8"?>
-<w:document xmlns:wpc="http://schemas.microsoft.com/office/word/2010/wordprocessingCanvas" xmlns:cx="http://schemas.microsoft.com/office/drawing/2014/chartex" xmlns:cx1="http://schemas.microsoft.com/office/drawing/2015/9/8/chartex" xmlns:mc="http://schemas.openxmlformats.org/markup-compatibility/2006" xmlns:o="urn:schemas-microsoft-com:office:office" xmlns:r="http://schemas.openxmlformats.org/officeDocument/2006/relationships" xmlns:m="http://schemas.openxmlformats.org/officeDocument/2006/math" xmlns:v="urn:schemas-microsoft-com:vml" xmlns:wp14="http://schemas.microsoft.com/office/word/2010/wordprocessingDrawing" xmlns:wp="http://schemas.openxmlformats.org/drawingml/2006/wordprocessingDrawing" xmlns:w10="urn:schemas-microsoft-com:office:word" xmlns:w="http://schemas.openxmlformats.org/wordprocessingml/2006/main" xmlns:w14="http://schemas.microsoft.com/office/word/2010/wordml" xmlns:w15="http://schemas.microsoft.com/office/word/2012/wordml" xmlns:w16se="http://schemas.microsoft.com/office/word/2015/wordml/symex" xmlns:wpg="http://schemas.microsoft.com/office/word/2010/wordprocessingGroup" xmlns:wpi="http://schemas.microsoft.com/office/word/2010/wordprocessingInk" xmlns:wne="http://schemas.microsoft.com/office/word/2006/wordml" xmlns:wps="http://schemas.microsoft.com/office/word/2010/wordprocessingShape" mc:Ignorable="w14 w15 w16se wp14">
+<w:document xmlns:wpc="http://schemas.microsoft.com/office/word/2010/wordprocessingCanvas" xmlns:cx="http://schemas.microsoft.com/office/drawing/2014/chartex" xmlns:cx1="http://schemas.microsoft.com/office/drawing/2015/9/8/chartex" xmlns:cx2="http://schemas.microsoft.com/office/drawing/2015/10/21/chartex" xmlns:cx3="http://schemas.microsoft.com/office/drawing/2016/5/9/chartex" xmlns:cx4="http://schemas.microsoft.com/office/drawing/2016/5/10/chartex" xmlns:cx5="http://schemas.microsoft.com/office/drawing/2016/5/11/chartex" xmlns:cx6="http://schemas.microsoft.com/office/drawing/2016/5/12/chartex" xmlns:cx7="http://schemas.microsoft.com/office/drawing/2016/5/13/chartex" xmlns:cx8="http://schemas.microsoft.com/office/drawing/2016/5/14/chartex" xmlns:mc="http://schemas.openxmlformats.org/markup-compatibility/2006" xmlns:aink="http://schemas.microsoft.com/office/drawing/2016/ink" xmlns:am3d="http://schemas.microsoft.com/office/drawing/2017/model3d" xmlns:o="urn:schemas-microsoft-com:office:office" xmlns:oel="http://schemas.microsoft.com/office/2019/extlst" xmlns:r="http://schemas.openxmlformats.org/officeDocument/2006/relationships" xmlns:m="http://schemas.openxmlformats.org/officeDocument/2006/math" xmlns:v="urn:schemas-microsoft-com:vml" xmlns:wp14="http://schemas.microsoft.com/office/word/2010/wordprocessingDrawing" xmlns:wp="http://schemas.openxmlformats.org/drawingml/2006/wordprocessingDrawing" xmlns:w10="urn:schemas-microsoft-com:office:word" xmlns:w="http://schemas.openxmlformats.org/wordprocessingml/2006/main" xmlns:w14="http://schemas.microsoft.com/office/word/2010/wordml" xmlns:w15="http://schemas.microsoft.com/office/word/2012/wordml" xmlns:w16cex="http://schemas.microsoft.com/office/word/2018/wordml/cex" xmlns:w16cid="http://schemas.microsoft.com/office/word/2016/wordml/cid" xmlns:w16="http://schemas.microsoft.com/office/word/2018/wordml" xmlns:w16sdtdh="http://schemas.microsoft.com/office/word/2020/wordml/sdtdatahash" xmlns:w16se="http://schemas.microsoft.com/office/word/2015/wordml/symex" xmlns:wpg="http://schemas.microsoft.com/office/word/2010/wordprocessingGroup" xmlns:wpi="http://schemas.microsoft.com/office/word/2010/wordprocessingInk" xmlns:wne="http://schemas.microsoft.com/office/word/2006/wordml" xmlns:wps="http://schemas.microsoft.com/office/word/2010/wordprocessingShape" mc:Ignorable="w14 w15 w16se w16cid w16 w16cex w16sdtdh wp14">
   <w:body>
     <w:p>
       <w:pPr>
         <w:pStyle w:val="Heading1"/>
-        <w:spacing w:line="240" w:lineRule="auto"/>
+        <w:spacing w:after="400" w:line="240" w:lineRule="auto"/>
         <w:jc w:val="center"/>
         <w:rPr>
           <w:bCs/>
@@ -38,34 +38,27 @@
           <w:bCs/>
           <w:lang w:val="ru-RU"/>
         </w:rPr>
-        <w:t xml:space="preserve"> (</w:t>
+        <w:t xml:space="preserve"> (06</w:t>
       </w:r>
       <w:r>
         <w:rPr>
           <w:bCs/>
           <w:lang w:val="ru-RU"/>
         </w:rPr>
-        <w:t>06</w:t>
+        <w:t>-</w:t>
       </w:r>
       <w:r>
         <w:rPr>
           <w:bCs/>
           <w:lang w:val="ru-RU"/>
         </w:rPr>
-        <w:t>-</w:t>
+        <w:t>08</w:t>
       </w:r>
       <w:r>
         <w:rPr>
           <w:bCs/>
           <w:lang w:val="ru-RU"/>
         </w:rPr>
-        <w:t>08</w:t>
-      </w:r>
-      <w:r>
-        <w:rPr>
-          <w:bCs/>
-          <w:lang w:val="ru-RU"/>
-        </w:rPr>
         <w:t>)</w:t>
       </w:r>
     </w:p>
@@ -94,10 +87,10 @@
           <w:noProof/>
         </w:rPr>
         <w:drawing>
-          <wp:inline distT="0" distB="0" distL="0" distR="0" wp14:anchorId="2D9F69ED" wp14:editId="02AA7B58">
-            <wp:extent cx="1304925" cy="600075"/>
-            <wp:effectExtent l="0" t="0" r="9525" b="9525"/>
-            <wp:docPr id="1" name="Picture 1" descr="Status-Under-Development"/>
+          <wp:inline distT="0" distB="0" distL="0" distR="0" wp14:anchorId="2D9F69ED" wp14:editId="16B7C82E">
+            <wp:extent cx="1304925" cy="585256"/>
+            <wp:effectExtent l="0" t="0" r="3175" b="0"/>
+            <wp:docPr id="1" name="Picture 1"/>
             <wp:cNvGraphicFramePr>
               <a:graphicFrameLocks xmlns:a="http://schemas.openxmlformats.org/drawingml/2006/main" noChangeAspect="1"/>
             </wp:cNvGraphicFramePr>
@@ -105,7 +98,7 @@
               <a:graphicData uri="http://schemas.openxmlformats.org/drawingml/2006/picture">
                 <pic:pic xmlns:pic="http://schemas.openxmlformats.org/drawingml/2006/picture">
                   <pic:nvPicPr>
-                    <pic:cNvPr id="0" name="Picture 1" descr="Status-Under-Development"/>
+                    <pic:cNvPr id="1" name="Picture 1"/>
                     <pic:cNvPicPr>
                       <a:picLocks noChangeAspect="1" noChangeArrowheads="1"/>
                     </pic:cNvPicPr>
@@ -118,7 +111,6 @@
                         </a:ext>
                       </a:extLst>
                     </a:blip>
-                    <a:srcRect/>
                     <a:stretch>
                       <a:fillRect/>
                     </a:stretch>
@@ -126,7 +118,7 @@
                   <pic:spPr bwMode="auto">
                     <a:xfrm>
                       <a:off x="0" y="0"/>
-                      <a:ext cx="1304925" cy="600075"/>
+                      <a:ext cx="1304925" cy="585256"/>
                     </a:xfrm>
                     <a:prstGeom prst="rect">
                       <a:avLst/>
@@ -201,39 +193,46 @@
           <w:b/>
           <w:lang w:val="bg-BG"/>
         </w:rPr>
-        <w:t>приготвяне</w:t>
+        <w:t>приготвянето</w:t>
+      </w:r>
+      <w:r>
+        <w:rPr>
+          <w:lang w:val="bg-BG"/>
+        </w:rPr>
+        <w:t xml:space="preserve"> </w:t>
+      </w:r>
+      <w:r>
+        <w:rPr>
+          <w:lang w:val="bg-BG"/>
+        </w:rPr>
+        <w:t xml:space="preserve">на сладкиша. Изберете </w:t>
       </w:r>
       <w:r>
         <w:rPr>
           <w:b/>
           <w:lang w:val="bg-BG"/>
         </w:rPr>
-        <w:t>то</w:t>
-      </w:r>
-      <w:r>
-        <w:rPr>
-          <w:lang w:val="bg-BG"/>
-        </w:rPr>
-        <w:t xml:space="preserve"> </w:t>
-      </w:r>
-      <w:r>
-        <w:rPr>
-          <w:lang w:val="bg-BG"/>
-        </w:rPr>
-        <w:t xml:space="preserve">на сладкиша. Изберете </w:t>
+        <w:t>трима</w:t>
+      </w:r>
+      <w:r>
+        <w:rPr>
+          <w:lang w:val="bg-BG"/>
+        </w:rPr>
+        <w:t xml:space="preserve"> ваши </w:t>
       </w:r>
       <w:r>
         <w:rPr>
           <w:b/>
-          <w:lang w:val="bg-BG"/>
-        </w:rPr>
-        <w:t>трима</w:t>
-      </w:r>
-      <w:r>
-        <w:rPr>
-          <w:lang w:val="bg-BG"/>
-        </w:rPr>
-        <w:t xml:space="preserve"> ваши съученици и в ново </w:t>
+          <w:bCs/>
+          <w:lang w:val="bg-BG"/>
+        </w:rPr>
+        <w:t>съученици</w:t>
+      </w:r>
+      <w:r>
+        <w:rPr>
+          <w:lang w:val="bg-BG"/>
+        </w:rPr>
+        <w:t xml:space="preserve"> и в ново </w:t>
       </w:r>
       <w:r>
         <w:rPr>
@@ -545,21 +544,7 @@
           <w:b/>
           <w:lang w:val="bg-BG"/>
         </w:rPr>
-        <w:t xml:space="preserve">Какво е </w:t>
-      </w:r>
-      <w:r>
-        <w:rPr>
-          <w:b/>
-          <w:lang w:val="bg-BG"/>
-        </w:rPr>
-        <w:t>суперпроводник</w:t>
-      </w:r>
-      <w:r>
-        <w:rPr>
-          <w:b/>
-          <w:lang w:val="bg-BG"/>
-        </w:rPr>
-        <w:t>?</w:t>
+        <w:t>Какво е суперпроводник?</w:t>
       </w:r>
       <w:r>
         <w:rPr>
@@ -724,7 +709,22 @@
         <w:rPr>
           <w:lang w:val="bg-BG"/>
         </w:rPr>
-        <w:t xml:space="preserve">Може ли Народното събраниена </w:t>
+        <w:t>Може ли Народното събрание</w:t>
+      </w:r>
+      <w:r>
+        <w:t xml:space="preserve"> </w:t>
+      </w:r>
+      <w:r>
+        <w:rPr>
+          <w:lang w:val="bg-BG"/>
+        </w:rPr>
+        <w:t>д</w:t>
+      </w:r>
+      <w:r>
+        <w:rPr>
+          <w:lang w:val="bg-BG"/>
+        </w:rPr>
+        <w:t xml:space="preserve">а </w:t>
       </w:r>
       <w:r>
         <w:rPr>
@@ -844,9 +844,9 @@
           <w:noProof/>
         </w:rPr>
         <w:drawing>
-          <wp:inline distT="0" distB="0" distL="0" distR="0" wp14:anchorId="68D6BA58" wp14:editId="05545A5C">
-            <wp:extent cx="3952778" cy="2120900"/>
-            <wp:effectExtent l="19050" t="19050" r="10160" b="12700"/>
+          <wp:inline distT="0" distB="0" distL="0" distR="0" wp14:anchorId="68D6BA58" wp14:editId="7FCCAE55">
+            <wp:extent cx="3112163" cy="1912337"/>
+            <wp:effectExtent l="12700" t="12700" r="12065" b="18415"/>
             <wp:docPr id="25" name="Picture 25"/>
             <wp:cNvGraphicFramePr>
               <a:graphicFrameLocks xmlns:a="http://schemas.openxmlformats.org/drawingml/2006/main" noChangeAspect="1"/>
@@ -858,7 +858,7 @@
                     <pic:cNvPr id="25" name="Annotation 2023-10-20 183845.png"/>
                     <pic:cNvPicPr/>
                   </pic:nvPicPr>
-                  <pic:blipFill>
+                  <pic:blipFill rotWithShape="1">
                     <a:blip r:embed="rId10">
                       <a:extLst>
                         <a:ext uri="{28A0092B-C50C-407E-A947-70E740481C1C}">
@@ -866,25 +866,48 @@
                         </a:ext>
                       </a:extLst>
                     </a:blip>
-                    <a:stretch>
-                      <a:fillRect/>
-                    </a:stretch>
+                    <a:srcRect l="12585" t="10275" r="14391" b="6097"/>
+                    <a:stretch/>
                   </pic:blipFill>
-                  <pic:spPr>
+                  <pic:spPr bwMode="auto">
                     <a:xfrm>
                       <a:off x="0" y="0"/>
-                      <a:ext cx="4002418" cy="2147535"/>
+                      <a:ext cx="3207617" cy="1970991"/>
                     </a:xfrm>
                     <a:prstGeom prst="rect">
                       <a:avLst/>
                     </a:prstGeom>
-                    <a:ln>
+                    <a:ln w="9525" cap="flat" cmpd="sng" algn="ctr">
                       <a:solidFill>
                         <a:schemeClr val="bg1">
                           <a:lumMod val="75000"/>
                         </a:schemeClr>
                       </a:solidFill>
+                      <a:prstDash val="solid"/>
+                      <a:round/>
+                      <a:headEnd type="none" w="med" len="med"/>
+                      <a:tailEnd type="none" w="med" len="med"/>
+                      <a:extLst>
+                        <a:ext uri="{C807C97D-BFC1-408E-A445-0C87EB9F89A2}">
+                          <ask:lineSketchStyleProps xmlns:ask="http://schemas.microsoft.com/office/drawing/2018/sketchyshapes" sd="0">
+                            <a:custGeom>
+                              <a:avLst/>
+                              <a:gdLst/>
+                              <a:ahLst/>
+                              <a:cxnLst/>
+                              <a:rect l="0" t="0" r="0" b="0"/>
+                              <a:pathLst/>
+                            </a:custGeom>
+                            <ask:type/>
+                          </ask:lineSketchStyleProps>
+                        </a:ext>
+                      </a:extLst>
                     </a:ln>
+                    <a:extLst>
+                      <a:ext uri="{53640926-AAD7-44D8-BBD7-CCE9431645EC}">
+                        <a14:shadowObscured xmlns:a14="http://schemas.microsoft.com/office/drawing/2010/main"/>
+                      </a:ext>
+                    </a:extLst>
                   </pic:spPr>
                 </pic:pic>
               </a:graphicData>
@@ -892,8 +915,6 @@
           </wp:inline>
         </w:drawing>
       </w:r>
-      <w:bookmarkStart w:id="0" w:name="_GoBack"/>
-      <w:bookmarkEnd w:id="0"/>
     </w:p>
     <w:sectPr>
       <w:headerReference w:type="default" r:id="rId11"/>
@@ -908,7 +929,7 @@
 </file>
 
 <file path=word/endnotes.xml><?xml version="1.0" encoding="utf-8"?>
-<w:endnotes xmlns:wpc="http://schemas.microsoft.com/office/word/2010/wordprocessingCanvas" xmlns:cx="http://schemas.microsoft.com/office/drawing/2014/chartex" xmlns:cx1="http://schemas.microsoft.com/office/drawing/2015/9/8/chartex" xmlns:mc="http://schemas.openxmlformats.org/markup-compatibility/2006" xmlns:o="urn:schemas-microsoft-com:office:office" xmlns:r="http://schemas.openxmlformats.org/officeDocument/2006/relationships" xmlns:m="http://schemas.openxmlformats.org/officeDocument/2006/math" xmlns:v="urn:schemas-microsoft-com:vml" xmlns:wp14="http://schemas.microsoft.com/office/word/2010/wordprocessingDrawing" xmlns:wp="http://schemas.openxmlformats.org/drawingml/2006/wordprocessingDrawing" xmlns:w10="urn:schemas-microsoft-com:office:word" xmlns:w="http://schemas.openxmlformats.org/wordprocessingml/2006/main" xmlns:w14="http://schemas.microsoft.com/office/word/2010/wordml" xmlns:w15="http://schemas.microsoft.com/office/word/2012/wordml" xmlns:w16se="http://schemas.microsoft.com/office/word/2015/wordml/symex" xmlns:wpg="http://schemas.microsoft.com/office/word/2010/wordprocessingGroup" xmlns:wpi="http://schemas.microsoft.com/office/word/2010/wordprocessingInk" xmlns:wne="http://schemas.microsoft.com/office/word/2006/wordml" xmlns:wps="http://schemas.microsoft.com/office/word/2010/wordprocessingShape" mc:Ignorable="w14 w15 w16se wp14">
+<w:endnotes xmlns:wpc="http://schemas.microsoft.com/office/word/2010/wordprocessingCanvas" xmlns:cx="http://schemas.microsoft.com/office/drawing/2014/chartex" xmlns:cx1="http://schemas.microsoft.com/office/drawing/2015/9/8/chartex" xmlns:cx2="http://schemas.microsoft.com/office/drawing/2015/10/21/chartex" xmlns:cx3="http://schemas.microsoft.com/office/drawing/2016/5/9/chartex" xmlns:cx4="http://schemas.microsoft.com/office/drawing/2016/5/10/chartex" xmlns:cx5="http://schemas.microsoft.com/office/drawing/2016/5/11/chartex" xmlns:cx6="http://schemas.microsoft.com/office/drawing/2016/5/12/chartex" xmlns:cx7="http://schemas.microsoft.com/office/drawing/2016/5/13/chartex" xmlns:cx8="http://schemas.microsoft.com/office/drawing/2016/5/14/chartex" xmlns:mc="http://schemas.openxmlformats.org/markup-compatibility/2006" xmlns:aink="http://schemas.microsoft.com/office/drawing/2016/ink" xmlns:am3d="http://schemas.microsoft.com/office/drawing/2017/model3d" xmlns:o="urn:schemas-microsoft-com:office:office" xmlns:oel="http://schemas.microsoft.com/office/2019/extlst" xmlns:r="http://schemas.openxmlformats.org/officeDocument/2006/relationships" xmlns:m="http://schemas.openxmlformats.org/officeDocument/2006/math" xmlns:v="urn:schemas-microsoft-com:vml" xmlns:wp14="http://schemas.microsoft.com/office/word/2010/wordprocessingDrawing" xmlns:wp="http://schemas.openxmlformats.org/drawingml/2006/wordprocessingDrawing" xmlns:w10="urn:schemas-microsoft-com:office:word" xmlns:w="http://schemas.openxmlformats.org/wordprocessingml/2006/main" xmlns:w14="http://schemas.microsoft.com/office/word/2010/wordml" xmlns:w15="http://schemas.microsoft.com/office/word/2012/wordml" xmlns:w16cex="http://schemas.microsoft.com/office/word/2018/wordml/cex" xmlns:w16cid="http://schemas.microsoft.com/office/word/2016/wordml/cid" xmlns:w16="http://schemas.microsoft.com/office/word/2018/wordml" xmlns:w16sdtdh="http://schemas.microsoft.com/office/word/2020/wordml/sdtdatahash" xmlns:w16se="http://schemas.microsoft.com/office/word/2015/wordml/symex" xmlns:wpg="http://schemas.microsoft.com/office/word/2010/wordprocessingGroup" xmlns:wpi="http://schemas.microsoft.com/office/word/2010/wordprocessingInk" xmlns:wne="http://schemas.microsoft.com/office/word/2006/wordml" xmlns:wps="http://schemas.microsoft.com/office/word/2010/wordprocessingShape" mc:Ignorable="w14 w15 w16se w16cid w16 w16cex w16sdtdh wp14">
   <w:endnote w:type="separator" w:id="-1">
     <w:p>
       <w:pPr>
@@ -933,7 +954,7 @@
 </file>
 
 <file path=word/footer1.xml><?xml version="1.0" encoding="utf-8"?>
-<w:ftr xmlns:wpc="http://schemas.microsoft.com/office/word/2010/wordprocessingCanvas" xmlns:cx="http://schemas.microsoft.com/office/drawing/2014/chartex" xmlns:cx1="http://schemas.microsoft.com/office/drawing/2015/9/8/chartex" xmlns:mc="http://schemas.openxmlformats.org/markup-compatibility/2006" xmlns:o="urn:schemas-microsoft-com:office:office" xmlns:r="http://schemas.openxmlformats.org/officeDocument/2006/relationships" xmlns:m="http://schemas.openxmlformats.org/officeDocument/2006/math" xmlns:v="urn:schemas-microsoft-com:vml" xmlns:wp14="http://schemas.microsoft.com/office/word/2010/wordprocessingDrawing" xmlns:wp="http://schemas.openxmlformats.org/drawingml/2006/wordprocessingDrawing" xmlns:w10="urn:schemas-microsoft-com:office:word" xmlns:w="http://schemas.openxmlformats.org/wordprocessingml/2006/main" xmlns:w14="http://schemas.microsoft.com/office/word/2010/wordml" xmlns:w15="http://schemas.microsoft.com/office/word/2012/wordml" xmlns:w16se="http://schemas.microsoft.com/office/word/2015/wordml/symex" xmlns:wpg="http://schemas.microsoft.com/office/word/2010/wordprocessingGroup" xmlns:wpi="http://schemas.microsoft.com/office/word/2010/wordprocessingInk" xmlns:wne="http://schemas.microsoft.com/office/word/2006/wordml" xmlns:wps="http://schemas.microsoft.com/office/word/2010/wordprocessingShape" mc:Ignorable="w14 w15 w16se wp14">
+<w:ftr xmlns:wpc="http://schemas.microsoft.com/office/word/2010/wordprocessingCanvas" xmlns:cx="http://schemas.microsoft.com/office/drawing/2014/chartex" xmlns:cx1="http://schemas.microsoft.com/office/drawing/2015/9/8/chartex" xmlns:cx2="http://schemas.microsoft.com/office/drawing/2015/10/21/chartex" xmlns:cx3="http://schemas.microsoft.com/office/drawing/2016/5/9/chartex" xmlns:cx4="http://schemas.microsoft.com/office/drawing/2016/5/10/chartex" xmlns:cx5="http://schemas.microsoft.com/office/drawing/2016/5/11/chartex" xmlns:cx6="http://schemas.microsoft.com/office/drawing/2016/5/12/chartex" xmlns:cx7="http://schemas.microsoft.com/office/drawing/2016/5/13/chartex" xmlns:cx8="http://schemas.microsoft.com/office/drawing/2016/5/14/chartex" xmlns:mc="http://schemas.openxmlformats.org/markup-compatibility/2006" xmlns:aink="http://schemas.microsoft.com/office/drawing/2016/ink" xmlns:am3d="http://schemas.microsoft.com/office/drawing/2017/model3d" xmlns:o="urn:schemas-microsoft-com:office:office" xmlns:oel="http://schemas.microsoft.com/office/2019/extlst" xmlns:r="http://schemas.openxmlformats.org/officeDocument/2006/relationships" xmlns:m="http://schemas.openxmlformats.org/officeDocument/2006/math" xmlns:v="urn:schemas-microsoft-com:vml" xmlns:wp14="http://schemas.microsoft.com/office/word/2010/wordprocessingDrawing" xmlns:wp="http://schemas.openxmlformats.org/drawingml/2006/wordprocessingDrawing" xmlns:w10="urn:schemas-microsoft-com:office:word" xmlns:w="http://schemas.openxmlformats.org/wordprocessingml/2006/main" xmlns:w14="http://schemas.microsoft.com/office/word/2010/wordml" xmlns:w15="http://schemas.microsoft.com/office/word/2012/wordml" xmlns:w16cex="http://schemas.microsoft.com/office/word/2018/wordml/cex" xmlns:w16cid="http://schemas.microsoft.com/office/word/2016/wordml/cid" xmlns:w16="http://schemas.microsoft.com/office/word/2018/wordml" xmlns:w16sdtdh="http://schemas.microsoft.com/office/word/2020/wordml/sdtdatahash" xmlns:w16se="http://schemas.microsoft.com/office/word/2015/wordml/symex" xmlns:wpg="http://schemas.microsoft.com/office/word/2010/wordprocessingGroup" xmlns:wpi="http://schemas.microsoft.com/office/word/2010/wordprocessingInk" xmlns:wne="http://schemas.microsoft.com/office/word/2006/wordml" xmlns:wps="http://schemas.microsoft.com/office/word/2010/wordprocessingShape" mc:Ignorable="w14 w15 w16se w16cid w16 w16cex w16sdtdh wp14">
   <w:p>
     <w:pPr>
       <w:pStyle w:val="Footer"/>
@@ -1698,7 +1719,7 @@
             </wp:anchor>
           </w:drawing>
         </mc:Choice>
-        <mc:Fallback xmlns:w16sdtdh="http://schemas.microsoft.com/office/word/2020/wordml/sdtdatahash" xmlns:w16="http://schemas.microsoft.com/office/word/2018/wordml" xmlns:w16cid="http://schemas.microsoft.com/office/word/2016/wordml/cid" xmlns:w16cex="http://schemas.microsoft.com/office/word/2018/wordml/cex" xmlns:oel="http://schemas.microsoft.com/office/2019/extlst" xmlns:am3d="http://schemas.microsoft.com/office/drawing/2017/model3d" xmlns:aink="http://schemas.microsoft.com/office/drawing/2016/ink" xmlns:cx8="http://schemas.microsoft.com/office/drawing/2016/5/14/chartex" xmlns:cx7="http://schemas.microsoft.com/office/drawing/2016/5/13/chartex" xmlns:cx6="http://schemas.microsoft.com/office/drawing/2016/5/12/chartex" xmlns:cx5="http://schemas.microsoft.com/office/drawing/2016/5/11/chartex" xmlns:cx4="http://schemas.microsoft.com/office/drawing/2016/5/10/chartex" xmlns:cx3="http://schemas.microsoft.com/office/drawing/2016/5/9/chartex" xmlns:cx2="http://schemas.microsoft.com/office/drawing/2015/10/21/chartex">
+        <mc:Fallback>
           <w:pict>
             <v:line w14:anchorId="23DA4A24" id="Straight Connector 19" o:spid="_x0000_s1026" style="position:absolute;flip:y;z-index:251659264;visibility:visible;mso-wrap-style:square;mso-width-percent:0;mso-height-percent:0;mso-wrap-distance-left:9pt;mso-wrap-distance-top:0;mso-wrap-distance-right:9pt;mso-wrap-distance-bottom:0;mso-position-horizontal:absolute;mso-position-horizontal-relative:text;mso-position-vertical:absolute;mso-position-vertical-relative:text;mso-width-percent:0;mso-height-percent:0;mso-width-relative:page;mso-height-relative:page" from="-.1pt,5.2pt" to="520.7pt,5.2pt" o:gfxdata="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" strokecolor="#974706 [1609]" strokeweight="1pt">
               <v:stroke endcap="round"/>
@@ -2073,7 +2094,7 @@
 </file>
 
 <file path=word/footnotes.xml><?xml version="1.0" encoding="utf-8"?>
-<w:footnotes xmlns:wpc="http://schemas.microsoft.com/office/word/2010/wordprocessingCanvas" xmlns:cx="http://schemas.microsoft.com/office/drawing/2014/chartex" xmlns:cx1="http://schemas.microsoft.com/office/drawing/2015/9/8/chartex" xmlns:mc="http://schemas.openxmlformats.org/markup-compatibility/2006" xmlns:o="urn:schemas-microsoft-com:office:office" xmlns:r="http://schemas.openxmlformats.org/officeDocument/2006/relationships" xmlns:m="http://schemas.openxmlformats.org/officeDocument/2006/math" xmlns:v="urn:schemas-microsoft-com:vml" xmlns:wp14="http://schemas.microsoft.com/office/word/2010/wordprocessingDrawing" xmlns:wp="http://schemas.openxmlformats.org/drawingml/2006/wordprocessingDrawing" xmlns:w10="urn:schemas-microsoft-com:office:word" xmlns:w="http://schemas.openxmlformats.org/wordprocessingml/2006/main" xmlns:w14="http://schemas.microsoft.com/office/word/2010/wordml" xmlns:w15="http://schemas.microsoft.com/office/word/2012/wordml" xmlns:w16se="http://schemas.microsoft.com/office/word/2015/wordml/symex" xmlns:wpg="http://schemas.microsoft.com/office/word/2010/wordprocessingGroup" xmlns:wpi="http://schemas.microsoft.com/office/word/2010/wordprocessingInk" xmlns:wne="http://schemas.microsoft.com/office/word/2006/wordml" xmlns:wps="http://schemas.microsoft.com/office/word/2010/wordprocessingShape" mc:Ignorable="w14 w15 w16se wp14">
+<w:footnotes xmlns:wpc="http://schemas.microsoft.com/office/word/2010/wordprocessingCanvas" xmlns:cx="http://schemas.microsoft.com/office/drawing/2014/chartex" xmlns:cx1="http://schemas.microsoft.com/office/drawing/2015/9/8/chartex" xmlns:cx2="http://schemas.microsoft.com/office/drawing/2015/10/21/chartex" xmlns:cx3="http://schemas.microsoft.com/office/drawing/2016/5/9/chartex" xmlns:cx4="http://schemas.microsoft.com/office/drawing/2016/5/10/chartex" xmlns:cx5="http://schemas.microsoft.com/office/drawing/2016/5/11/chartex" xmlns:cx6="http://schemas.microsoft.com/office/drawing/2016/5/12/chartex" xmlns:cx7="http://schemas.microsoft.com/office/drawing/2016/5/13/chartex" xmlns:cx8="http://schemas.microsoft.com/office/drawing/2016/5/14/chartex" xmlns:mc="http://schemas.openxmlformats.org/markup-compatibility/2006" xmlns:aink="http://schemas.microsoft.com/office/drawing/2016/ink" xmlns:am3d="http://schemas.microsoft.com/office/drawing/2017/model3d" xmlns:o="urn:schemas-microsoft-com:office:office" xmlns:oel="http://schemas.microsoft.com/office/2019/extlst" xmlns:r="http://schemas.openxmlformats.org/officeDocument/2006/relationships" xmlns:m="http://schemas.openxmlformats.org/officeDocument/2006/math" xmlns:v="urn:schemas-microsoft-com:vml" xmlns:wp14="http://schemas.microsoft.com/office/word/2010/wordprocessingDrawing" xmlns:wp="http://schemas.openxmlformats.org/drawingml/2006/wordprocessingDrawing" xmlns:w10="urn:schemas-microsoft-com:office:word" xmlns:w="http://schemas.openxmlformats.org/wordprocessingml/2006/main" xmlns:w14="http://schemas.microsoft.com/office/word/2010/wordml" xmlns:w15="http://schemas.microsoft.com/office/word/2012/wordml" xmlns:w16cex="http://schemas.microsoft.com/office/word/2018/wordml/cex" xmlns:w16cid="http://schemas.microsoft.com/office/word/2016/wordml/cid" xmlns:w16="http://schemas.microsoft.com/office/word/2018/wordml" xmlns:w16sdtdh="http://schemas.microsoft.com/office/word/2020/wordml/sdtdatahash" xmlns:w16se="http://schemas.microsoft.com/office/word/2015/wordml/symex" xmlns:wpg="http://schemas.microsoft.com/office/word/2010/wordprocessingGroup" xmlns:wpi="http://schemas.microsoft.com/office/word/2010/wordprocessingInk" xmlns:wne="http://schemas.microsoft.com/office/word/2006/wordml" xmlns:wps="http://schemas.microsoft.com/office/word/2010/wordprocessingShape" mc:Ignorable="w14 w15 w16se w16cid w16 w16cex w16sdtdh wp14">
   <w:footnote w:type="separator" w:id="-1">
     <w:p>
       <w:pPr>
@@ -2098,7 +2119,7 @@
 </file>
 
 <file path=word/header1.xml><?xml version="1.0" encoding="utf-8"?>
-<w:hdr xmlns:wpc="http://schemas.microsoft.com/office/word/2010/wordprocessingCanvas" xmlns:cx="http://schemas.microsoft.com/office/drawing/2014/chartex" xmlns:cx1="http://schemas.microsoft.com/office/drawing/2015/9/8/chartex" xmlns:mc="http://schemas.openxmlformats.org/markup-compatibility/2006" xmlns:o="urn:schemas-microsoft-com:office:office" xmlns:r="http://schemas.openxmlformats.org/officeDocument/2006/relationships" xmlns:m="http://schemas.openxmlformats.org/officeDocument/2006/math" xmlns:v="urn:schemas-microsoft-com:vml" xmlns:wp14="http://schemas.microsoft.com/office/word/2010/wordprocessingDrawing" xmlns:wp="http://schemas.openxmlformats.org/drawingml/2006/wordprocessingDrawing" xmlns:w10="urn:schemas-microsoft-com:office:word" xmlns:w="http://schemas.openxmlformats.org/wordprocessingml/2006/main" xmlns:w14="http://schemas.microsoft.com/office/word/2010/wordml" xmlns:w15="http://schemas.microsoft.com/office/word/2012/wordml" xmlns:w16se="http://schemas.microsoft.com/office/word/2015/wordml/symex" xmlns:wpg="http://schemas.microsoft.com/office/word/2010/wordprocessingGroup" xmlns:wpi="http://schemas.microsoft.com/office/word/2010/wordprocessingInk" xmlns:wne="http://schemas.microsoft.com/office/word/2006/wordml" xmlns:wps="http://schemas.microsoft.com/office/word/2010/wordprocessingShape" mc:Ignorable="w14 w15 w16se wp14">
+<w:hdr xmlns:wpc="http://schemas.microsoft.com/office/word/2010/wordprocessingCanvas" xmlns:cx="http://schemas.microsoft.com/office/drawing/2014/chartex" xmlns:cx1="http://schemas.microsoft.com/office/drawing/2015/9/8/chartex" xmlns:cx2="http://schemas.microsoft.com/office/drawing/2015/10/21/chartex" xmlns:cx3="http://schemas.microsoft.com/office/drawing/2016/5/9/chartex" xmlns:cx4="http://schemas.microsoft.com/office/drawing/2016/5/10/chartex" xmlns:cx5="http://schemas.microsoft.com/office/drawing/2016/5/11/chartex" xmlns:cx6="http://schemas.microsoft.com/office/drawing/2016/5/12/chartex" xmlns:cx7="http://schemas.microsoft.com/office/drawing/2016/5/13/chartex" xmlns:cx8="http://schemas.microsoft.com/office/drawing/2016/5/14/chartex" xmlns:mc="http://schemas.openxmlformats.org/markup-compatibility/2006" xmlns:aink="http://schemas.microsoft.com/office/drawing/2016/ink" xmlns:am3d="http://schemas.microsoft.com/office/drawing/2017/model3d" xmlns:o="urn:schemas-microsoft-com:office:office" xmlns:oel="http://schemas.microsoft.com/office/2019/extlst" xmlns:r="http://schemas.openxmlformats.org/officeDocument/2006/relationships" xmlns:m="http://schemas.openxmlformats.org/officeDocument/2006/math" xmlns:v="urn:schemas-microsoft-com:vml" xmlns:wp14="http://schemas.microsoft.com/office/word/2010/wordprocessingDrawing" xmlns:wp="http://schemas.openxmlformats.org/drawingml/2006/wordprocessingDrawing" xmlns:w10="urn:schemas-microsoft-com:office:word" xmlns:w="http://schemas.openxmlformats.org/wordprocessingml/2006/main" xmlns:w14="http://schemas.microsoft.com/office/word/2010/wordml" xmlns:w15="http://schemas.microsoft.com/office/word/2012/wordml" xmlns:w16cex="http://schemas.microsoft.com/office/word/2018/wordml/cex" xmlns:w16cid="http://schemas.microsoft.com/office/word/2016/wordml/cid" xmlns:w16="http://schemas.microsoft.com/office/word/2018/wordml" xmlns:w16sdtdh="http://schemas.microsoft.com/office/word/2020/wordml/sdtdatahash" xmlns:w16se="http://schemas.microsoft.com/office/word/2015/wordml/symex" xmlns:wpg="http://schemas.microsoft.com/office/word/2010/wordprocessingGroup" xmlns:wpi="http://schemas.microsoft.com/office/word/2010/wordprocessingInk" xmlns:wne="http://schemas.microsoft.com/office/word/2006/wordml" xmlns:wps="http://schemas.microsoft.com/office/word/2010/wordprocessingShape" mc:Ignorable="w14 w15 w16se w16cid w16 w16cex w16sdtdh wp14">
   <w:p>
     <w:pPr>
       <w:pStyle w:val="Header"/>
@@ -2109,7 +2130,7 @@
 </file>
 
 <file path=word/numbering.xml><?xml version="1.0" encoding="utf-8"?>
-<w:numbering xmlns:wpc="http://schemas.microsoft.com/office/word/2010/wordprocessingCanvas" xmlns:cx="http://schemas.microsoft.com/office/drawing/2014/chartex" xmlns:cx1="http://schemas.microsoft.com/office/drawing/2015/9/8/chartex" xmlns:mc="http://schemas.openxmlformats.org/markup-compatibility/2006" xmlns:o="urn:schemas-microsoft-com:office:office" xmlns:r="http://schemas.openxmlformats.org/officeDocument/2006/relationships" xmlns:m="http://schemas.openxmlformats.org/officeDocument/2006/math" xmlns:v="urn:schemas-microsoft-com:vml" xmlns:wp14="http://schemas.microsoft.com/office/word/2010/wordprocessingDrawing" xmlns:wp="http://schemas.openxmlformats.org/drawingml/2006/wordprocessingDrawing" xmlns:w10="urn:schemas-microsoft-com:office:word" xmlns:w="http://schemas.openxmlformats.org/wordprocessingml/2006/main" xmlns:w14="http://schemas.microsoft.com/office/word/2010/wordml" xmlns:w15="http://schemas.microsoft.com/office/word/2012/wordml" xmlns:w16se="http://schemas.microsoft.com/office/word/2015/wordml/symex" xmlns:wpg="http://schemas.microsoft.com/office/word/2010/wordprocessingGroup" xmlns:wpi="http://schemas.microsoft.com/office/word/2010/wordprocessingInk" xmlns:wne="http://schemas.microsoft.com/office/word/2006/wordml" xmlns:wps="http://schemas.microsoft.com/office/word/2010/wordprocessingShape" mc:Ignorable="w14 w15 w16se wp14">
+<w:numbering xmlns:wpc="http://schemas.microsoft.com/office/word/2010/wordprocessingCanvas" xmlns:cx="http://schemas.microsoft.com/office/drawing/2014/chartex" xmlns:cx1="http://schemas.microsoft.com/office/drawing/2015/9/8/chartex" xmlns:cx2="http://schemas.microsoft.com/office/drawing/2015/10/21/chartex" xmlns:cx3="http://schemas.microsoft.com/office/drawing/2016/5/9/chartex" xmlns:cx4="http://schemas.microsoft.com/office/drawing/2016/5/10/chartex" xmlns:cx5="http://schemas.microsoft.com/office/drawing/2016/5/11/chartex" xmlns:cx6="http://schemas.microsoft.com/office/drawing/2016/5/12/chartex" xmlns:cx7="http://schemas.microsoft.com/office/drawing/2016/5/13/chartex" xmlns:cx8="http://schemas.microsoft.com/office/drawing/2016/5/14/chartex" xmlns:mc="http://schemas.openxmlformats.org/markup-compatibility/2006" xmlns:aink="http://schemas.microsoft.com/office/drawing/2016/ink" xmlns:am3d="http://schemas.microsoft.com/office/drawing/2017/model3d" xmlns:o="urn:schemas-microsoft-com:office:office" xmlns:oel="http://schemas.microsoft.com/office/2019/extlst" xmlns:r="http://schemas.openxmlformats.org/officeDocument/2006/relationships" xmlns:m="http://schemas.openxmlformats.org/officeDocument/2006/math" xmlns:v="urn:schemas-microsoft-com:vml" xmlns:wp14="http://schemas.microsoft.com/office/word/2010/wordprocessingDrawing" xmlns:wp="http://schemas.openxmlformats.org/drawingml/2006/wordprocessingDrawing" xmlns:w10="urn:schemas-microsoft-com:office:word" xmlns:w="http://schemas.openxmlformats.org/wordprocessingml/2006/main" xmlns:w14="http://schemas.microsoft.com/office/word/2010/wordml" xmlns:w15="http://schemas.microsoft.com/office/word/2012/wordml" xmlns:w16cex="http://schemas.microsoft.com/office/word/2018/wordml/cex" xmlns:w16cid="http://schemas.microsoft.com/office/word/2016/wordml/cid" xmlns:w16="http://schemas.microsoft.com/office/word/2018/wordml" xmlns:w16sdtdh="http://schemas.microsoft.com/office/word/2020/wordml/sdtdatahash" xmlns:w16se="http://schemas.microsoft.com/office/word/2015/wordml/symex" xmlns:wpg="http://schemas.microsoft.com/office/word/2010/wordprocessingGroup" xmlns:wpi="http://schemas.microsoft.com/office/word/2010/wordprocessingInk" xmlns:wne="http://schemas.microsoft.com/office/word/2006/wordml" xmlns:wps="http://schemas.microsoft.com/office/word/2010/wordprocessingShape" mc:Ignorable="w14 w15 w16se w16cid w16 w16cex w16sdtdh wp14">
   <w:abstractNum w:abstractNumId="0" w15:restartNumberingAfterBreak="0">
     <w:nsid w:val="04E60920"/>
     <w:multiLevelType w:val="hybridMultilevel"/>
@@ -6705,34 +6726,34 @@
       </w:rPr>
     </w:lvl>
   </w:abstractNum>
-  <w:num w:numId="1">
+  <w:num w:numId="1" w16cid:durableId="1923104646">
     <w:abstractNumId w:val="0"/>
   </w:num>
-  <w:num w:numId="2">
+  <w:num w:numId="2" w16cid:durableId="925380876">
     <w:abstractNumId w:val="44"/>
   </w:num>
-  <w:num w:numId="3">
+  <w:num w:numId="3" w16cid:durableId="1610702972">
     <w:abstractNumId w:val="8"/>
   </w:num>
-  <w:num w:numId="4">
+  <w:num w:numId="4" w16cid:durableId="1056969062">
     <w:abstractNumId w:val="27"/>
   </w:num>
-  <w:num w:numId="5">
+  <w:num w:numId="5" w16cid:durableId="1516074045">
     <w:abstractNumId w:val="28"/>
   </w:num>
-  <w:num w:numId="6">
+  <w:num w:numId="6" w16cid:durableId="1509368182">
     <w:abstractNumId w:val="34"/>
   </w:num>
-  <w:num w:numId="7">
+  <w:num w:numId="7" w16cid:durableId="574782147">
     <w:abstractNumId w:val="3"/>
   </w:num>
-  <w:num w:numId="8">
+  <w:num w:numId="8" w16cid:durableId="1883202569">
     <w:abstractNumId w:val="7"/>
   </w:num>
-  <w:num w:numId="9">
+  <w:num w:numId="9" w16cid:durableId="796723230">
     <w:abstractNumId w:val="25"/>
   </w:num>
-  <w:num w:numId="10">
+  <w:num w:numId="10" w16cid:durableId="1110271884">
     <w:abstractNumId w:val="12"/>
     <w:lvlOverride w:ilvl="0">
       <w:startOverride w:val="1"/>
@@ -6762,119 +6783,119 @@
       <w:startOverride w:val="1"/>
     </w:lvlOverride>
   </w:num>
-  <w:num w:numId="11">
+  <w:num w:numId="11" w16cid:durableId="463932513">
     <w:abstractNumId w:val="4"/>
   </w:num>
-  <w:num w:numId="12">
+  <w:num w:numId="12" w16cid:durableId="1989898337">
     <w:abstractNumId w:val="19"/>
   </w:num>
-  <w:num w:numId="13">
+  <w:num w:numId="13" w16cid:durableId="1245260950">
     <w:abstractNumId w:val="1"/>
   </w:num>
-  <w:num w:numId="14">
+  <w:num w:numId="14" w16cid:durableId="386995390">
     <w:abstractNumId w:val="33"/>
   </w:num>
-  <w:num w:numId="15">
+  <w:num w:numId="15" w16cid:durableId="139814162">
     <w:abstractNumId w:val="9"/>
   </w:num>
-  <w:num w:numId="16">
+  <w:num w:numId="16" w16cid:durableId="943919044">
     <w:abstractNumId w:val="38"/>
   </w:num>
-  <w:num w:numId="17">
+  <w:num w:numId="17" w16cid:durableId="1670136479">
     <w:abstractNumId w:val="26"/>
   </w:num>
-  <w:num w:numId="18">
+  <w:num w:numId="18" w16cid:durableId="277839189">
     <w:abstractNumId w:val="42"/>
   </w:num>
-  <w:num w:numId="19">
+  <w:num w:numId="19" w16cid:durableId="973607371">
     <w:abstractNumId w:val="35"/>
   </w:num>
-  <w:num w:numId="20">
+  <w:num w:numId="20" w16cid:durableId="1827357297">
     <w:abstractNumId w:val="18"/>
   </w:num>
-  <w:num w:numId="21">
+  <w:num w:numId="21" w16cid:durableId="465896493">
     <w:abstractNumId w:val="30"/>
   </w:num>
-  <w:num w:numId="22">
+  <w:num w:numId="22" w16cid:durableId="2041201148">
     <w:abstractNumId w:val="11"/>
   </w:num>
-  <w:num w:numId="23">
+  <w:num w:numId="23" w16cid:durableId="1435829130">
     <w:abstractNumId w:val="14"/>
   </w:num>
-  <w:num w:numId="24">
+  <w:num w:numId="24" w16cid:durableId="1603108769">
     <w:abstractNumId w:val="2"/>
   </w:num>
-  <w:num w:numId="25">
+  <w:num w:numId="25" w16cid:durableId="540167762">
     <w:abstractNumId w:val="6"/>
   </w:num>
-  <w:num w:numId="26">
+  <w:num w:numId="26" w16cid:durableId="1877036117">
     <w:abstractNumId w:val="15"/>
   </w:num>
-  <w:num w:numId="27">
+  <w:num w:numId="27" w16cid:durableId="912469518">
     <w:abstractNumId w:val="37"/>
   </w:num>
-  <w:num w:numId="28">
+  <w:num w:numId="28" w16cid:durableId="1153571840">
     <w:abstractNumId w:val="17"/>
   </w:num>
-  <w:num w:numId="29">
+  <w:num w:numId="29" w16cid:durableId="1741555514">
     <w:abstractNumId w:val="41"/>
   </w:num>
-  <w:num w:numId="30">
+  <w:num w:numId="30" w16cid:durableId="1233197472">
     <w:abstractNumId w:val="20"/>
   </w:num>
-  <w:num w:numId="31">
+  <w:num w:numId="31" w16cid:durableId="443891996">
     <w:abstractNumId w:val="10"/>
   </w:num>
-  <w:num w:numId="32">
+  <w:num w:numId="32" w16cid:durableId="1493913240">
     <w:abstractNumId w:val="36"/>
   </w:num>
-  <w:num w:numId="33">
+  <w:num w:numId="33" w16cid:durableId="482359696">
     <w:abstractNumId w:val="39"/>
   </w:num>
-  <w:num w:numId="34">
+  <w:num w:numId="34" w16cid:durableId="1719742836">
     <w:abstractNumId w:val="24"/>
   </w:num>
-  <w:num w:numId="35">
+  <w:num w:numId="35" w16cid:durableId="1176572194">
     <w:abstractNumId w:val="40"/>
   </w:num>
-  <w:num w:numId="36">
+  <w:num w:numId="36" w16cid:durableId="1116220410">
     <w:abstractNumId w:val="5"/>
   </w:num>
-  <w:num w:numId="37">
+  <w:num w:numId="37" w16cid:durableId="2107727708">
     <w:abstractNumId w:val="21"/>
   </w:num>
-  <w:num w:numId="38">
+  <w:num w:numId="38" w16cid:durableId="1719475129">
     <w:abstractNumId w:val="13"/>
   </w:num>
-  <w:num w:numId="39">
+  <w:num w:numId="39" w16cid:durableId="90589976">
     <w:abstractNumId w:val="29"/>
   </w:num>
-  <w:num w:numId="40">
+  <w:num w:numId="40" w16cid:durableId="426076420">
     <w:abstractNumId w:val="23"/>
   </w:num>
-  <w:num w:numId="41">
+  <w:num w:numId="41" w16cid:durableId="203443189">
     <w:abstractNumId w:val="22"/>
   </w:num>
-  <w:num w:numId="42">
+  <w:num w:numId="42" w16cid:durableId="2073573363">
     <w:abstractNumId w:val="31"/>
   </w:num>
-  <w:num w:numId="43">
+  <w:num w:numId="43" w16cid:durableId="176968682">
     <w:abstractNumId w:val="4"/>
   </w:num>
-  <w:num w:numId="44">
+  <w:num w:numId="44" w16cid:durableId="184292372">
     <w:abstractNumId w:val="16"/>
   </w:num>
-  <w:num w:numId="45">
+  <w:num w:numId="45" w16cid:durableId="1869415345">
     <w:abstractNumId w:val="43"/>
   </w:num>
-  <w:num w:numId="46">
+  <w:num w:numId="46" w16cid:durableId="630211018">
     <w:abstractNumId w:val="32"/>
   </w:num>
 </w:numbering>
 </file>
 
 <file path=word/styles.xml><?xml version="1.0" encoding="utf-8"?>
-<w:styles xmlns:mc="http://schemas.openxmlformats.org/markup-compatibility/2006" xmlns:r="http://schemas.openxmlformats.org/officeDocument/2006/relationships" xmlns:w="http://schemas.openxmlformats.org/wordprocessingml/2006/main" xmlns:w14="http://schemas.microsoft.com/office/word/2010/wordml" xmlns:w15="http://schemas.microsoft.com/office/word/2012/wordml" xmlns:w16se="http://schemas.microsoft.com/office/word/2015/wordml/symex" mc:Ignorable="w14 w15 w16se">
+<w:styles xmlns:mc="http://schemas.openxmlformats.org/markup-compatibility/2006" xmlns:r="http://schemas.openxmlformats.org/officeDocument/2006/relationships" xmlns:w="http://schemas.openxmlformats.org/wordprocessingml/2006/main" xmlns:w14="http://schemas.microsoft.com/office/word/2010/wordml" xmlns:w15="http://schemas.microsoft.com/office/word/2012/wordml" xmlns:w16cex="http://schemas.microsoft.com/office/word/2018/wordml/cex" xmlns:w16cid="http://schemas.microsoft.com/office/word/2016/wordml/cid" xmlns:w16="http://schemas.microsoft.com/office/word/2018/wordml" xmlns:w16sdtdh="http://schemas.microsoft.com/office/word/2020/wordml/sdtdatahash" xmlns:w16se="http://schemas.microsoft.com/office/word/2015/wordml/symex" mc:Ignorable="w14 w15 w16se w16cid w16 w16cex w16sdtdh">
   <w:docDefaults>
     <w:rPrDefault>
       <w:rPr>
@@ -6890,7 +6911,7 @@
       </w:pPr>
     </w:pPrDefault>
   </w:docDefaults>
-  <w:latentStyles w:defLockedState="0" w:defUIPriority="99" w:defSemiHidden="0" w:defUnhideWhenUsed="0" w:defQFormat="0" w:count="371">
+  <w:latentStyles w:defLockedState="0" w:defUIPriority="99" w:defSemiHidden="0" w:defUnhideWhenUsed="0" w:defQFormat="0" w:count="376">
     <w:lsdException w:name="Normal" w:uiPriority="0" w:qFormat="1"/>
     <w:lsdException w:name="heading 1" w:uiPriority="9" w:qFormat="1"/>
     <w:lsdException w:name="heading 2" w:semiHidden="1" w:uiPriority="9" w:unhideWhenUsed="1" w:qFormat="1"/>
@@ -7262,6 +7283,11 @@
     <w:lsdException w:name="List Table 5 Dark Accent 6" w:uiPriority="50"/>
     <w:lsdException w:name="List Table 6 Colorful Accent 6" w:uiPriority="51"/>
     <w:lsdException w:name="List Table 7 Colorful Accent 6" w:uiPriority="52"/>
+    <w:lsdException w:name="Mention" w:semiHidden="1" w:unhideWhenUsed="1"/>
+    <w:lsdException w:name="Smart Hyperlink" w:semiHidden="1" w:unhideWhenUsed="1"/>
+    <w:lsdException w:name="Hashtag" w:semiHidden="1" w:unhideWhenUsed="1"/>
+    <w:lsdException w:name="Unresolved Mention" w:semiHidden="1" w:unhideWhenUsed="1"/>
+    <w:lsdException w:name="Smart Link" w:semiHidden="1" w:unhideWhenUsed="1"/>
   </w:latentStyles>
   <w:style w:type="paragraph" w:default="1" w:styleId="Normal">
     <w:name w:val="Normal"/>
@@ -7700,8 +7726,8 @@
       <w:u w:val="single"/>
     </w:rPr>
   </w:style>
-  <w:style w:type="character" w:customStyle="1" w:styleId="UnresolvedMention">
-    <w:name w:val="Unresolved Mention"/>
+  <w:style w:type="character" w:customStyle="1" w:styleId="UnresolvedMention1">
+    <w:name w:val="Unresolved Mention1"/>
     <w:basedOn w:val="DefaultParagraphFont"/>
     <w:uiPriority w:val="99"/>
     <w:semiHidden/>

</xml_diff>

<commit_message>
Updates on "09. Internet Exam"
</commit_message>
<xml_diff>
--- a/Courses/Computer-Modeling-and-IT/Computer-Modeling-and-IT-5-Class/09-Internet-Exam/09-Internet-Exam.docx
+++ b/Courses/Computer-Modeling-and-IT/Computer-Modeling-and-IT-5-Class/09-Internet-Exam/09-Internet-Exam.docx
@@ -1,6 +1,6 @@
 
 <file path=word/document.xml><?xml version="1.0" encoding="utf-8"?>
-<w:document xmlns:wpc="http://schemas.microsoft.com/office/word/2010/wordprocessingCanvas" xmlns:cx="http://schemas.microsoft.com/office/drawing/2014/chartex" xmlns:cx1="http://schemas.microsoft.com/office/drawing/2015/9/8/chartex" xmlns:mc="http://schemas.openxmlformats.org/markup-compatibility/2006" xmlns:o="urn:schemas-microsoft-com:office:office" xmlns:r="http://schemas.openxmlformats.org/officeDocument/2006/relationships" xmlns:m="http://schemas.openxmlformats.org/officeDocument/2006/math" xmlns:v="urn:schemas-microsoft-com:vml" xmlns:wp14="http://schemas.microsoft.com/office/word/2010/wordprocessingDrawing" xmlns:wp="http://schemas.openxmlformats.org/drawingml/2006/wordprocessingDrawing" xmlns:w10="urn:schemas-microsoft-com:office:word" xmlns:w="http://schemas.openxmlformats.org/wordprocessingml/2006/main" xmlns:w14="http://schemas.microsoft.com/office/word/2010/wordml" xmlns:w15="http://schemas.microsoft.com/office/word/2012/wordml" xmlns:w16se="http://schemas.microsoft.com/office/word/2015/wordml/symex" xmlns:wpg="http://schemas.microsoft.com/office/word/2010/wordprocessingGroup" xmlns:wpi="http://schemas.microsoft.com/office/word/2010/wordprocessingInk" xmlns:wne="http://schemas.microsoft.com/office/word/2006/wordml" xmlns:wps="http://schemas.microsoft.com/office/word/2010/wordprocessingShape" mc:Ignorable="w14 w15 w16se wp14">
+<w:document xmlns:wpc="http://schemas.microsoft.com/office/word/2010/wordprocessingCanvas" xmlns:cx="http://schemas.microsoft.com/office/drawing/2014/chartex" xmlns:cx1="http://schemas.microsoft.com/office/drawing/2015/9/8/chartex" xmlns:cx2="http://schemas.microsoft.com/office/drawing/2015/10/21/chartex" xmlns:cx3="http://schemas.microsoft.com/office/drawing/2016/5/9/chartex" xmlns:cx4="http://schemas.microsoft.com/office/drawing/2016/5/10/chartex" xmlns:cx5="http://schemas.microsoft.com/office/drawing/2016/5/11/chartex" xmlns:cx6="http://schemas.microsoft.com/office/drawing/2016/5/12/chartex" xmlns:cx7="http://schemas.microsoft.com/office/drawing/2016/5/13/chartex" xmlns:cx8="http://schemas.microsoft.com/office/drawing/2016/5/14/chartex" xmlns:mc="http://schemas.openxmlformats.org/markup-compatibility/2006" xmlns:aink="http://schemas.microsoft.com/office/drawing/2016/ink" xmlns:am3d="http://schemas.microsoft.com/office/drawing/2017/model3d" xmlns:o="urn:schemas-microsoft-com:office:office" xmlns:oel="http://schemas.microsoft.com/office/2019/extlst" xmlns:r="http://schemas.openxmlformats.org/officeDocument/2006/relationships" xmlns:m="http://schemas.openxmlformats.org/officeDocument/2006/math" xmlns:v="urn:schemas-microsoft-com:vml" xmlns:wp14="http://schemas.microsoft.com/office/word/2010/wordprocessingDrawing" xmlns:wp="http://schemas.openxmlformats.org/drawingml/2006/wordprocessingDrawing" xmlns:w10="urn:schemas-microsoft-com:office:word" xmlns:w="http://schemas.openxmlformats.org/wordprocessingml/2006/main" xmlns:w14="http://schemas.microsoft.com/office/word/2010/wordml" xmlns:w15="http://schemas.microsoft.com/office/word/2012/wordml" xmlns:w16cex="http://schemas.microsoft.com/office/word/2018/wordml/cex" xmlns:w16cid="http://schemas.microsoft.com/office/word/2016/wordml/cid" xmlns:w16="http://schemas.microsoft.com/office/word/2018/wordml" xmlns:w16sdtdh="http://schemas.microsoft.com/office/word/2020/wordml/sdtdatahash" xmlns:w16se="http://schemas.microsoft.com/office/word/2015/wordml/symex" xmlns:wpg="http://schemas.microsoft.com/office/word/2010/wordprocessingGroup" xmlns:wpi="http://schemas.microsoft.com/office/word/2010/wordprocessingInk" xmlns:wne="http://schemas.microsoft.com/office/word/2006/wordml" xmlns:wps="http://schemas.microsoft.com/office/word/2010/wordprocessingShape" mc:Ignorable="w14 w15 w16se w16cid w16 w16cex w16sdtdh wp14">
   <w:body>
     <w:p>
       <w:pPr>
@@ -303,6 +303,9 @@
         </w:rPr>
       </w:pPr>
       <w:r>
+        <w:rPr>
+          <w:noProof/>
+        </w:rPr>
         <w:drawing>
           <wp:inline distT="0" distB="0" distL="0" distR="0" wp14:anchorId="533FE14A" wp14:editId="737ADD45">
             <wp:extent cx="1641053" cy="1602029"/>
@@ -964,9 +967,9 @@
           <w:noProof/>
         </w:rPr>
         <w:drawing>
-          <wp:inline distT="0" distB="0" distL="0" distR="0" wp14:anchorId="661B038B" wp14:editId="70BE456A">
-            <wp:extent cx="3160166" cy="1770565"/>
-            <wp:effectExtent l="19050" t="19050" r="21590" b="20320"/>
+          <wp:inline distT="0" distB="0" distL="0" distR="0" wp14:anchorId="661B038B" wp14:editId="4CBEA003">
+            <wp:extent cx="3944797" cy="2210174"/>
+            <wp:effectExtent l="12700" t="12700" r="17780" b="12700"/>
             <wp:docPr id="7" name="Picture 7" descr="Сграда на народното събрание - Народно събрание на Република България"/>
             <wp:cNvGraphicFramePr>
               <a:graphicFrameLocks xmlns:a="http://schemas.openxmlformats.org/drawingml/2006/main" noChangeAspect="1"/>
@@ -996,7 +999,7 @@
                   <pic:spPr bwMode="auto">
                     <a:xfrm>
                       <a:off x="0" y="0"/>
-                      <a:ext cx="3196195" cy="1790751"/>
+                      <a:ext cx="4018686" cy="2251572"/>
                     </a:xfrm>
                     <a:prstGeom prst="rect">
                       <a:avLst/>
@@ -1024,8 +1027,6 @@
       <w:r>
         <w:t>Намиране на информация по снимка</w:t>
       </w:r>
-      <w:bookmarkStart w:id="0" w:name="_GoBack"/>
-      <w:bookmarkEnd w:id="0"/>
     </w:p>
     <w:p>
       <w:r>
@@ -1097,10 +1098,11 @@
         <w:rPr>
           <w:noProof/>
         </w:rPr>
+        <w:lastRenderedPageBreak/>
         <w:drawing>
-          <wp:inline distT="0" distB="0" distL="0" distR="0" wp14:anchorId="68D6BA58" wp14:editId="7FCCAE55">
-            <wp:extent cx="3112163" cy="1912337"/>
-            <wp:effectExtent l="12700" t="12700" r="12065" b="18415"/>
+          <wp:inline distT="0" distB="0" distL="0" distR="0" wp14:anchorId="68D6BA58" wp14:editId="2AFC6E3A">
+            <wp:extent cx="3928164" cy="2413747"/>
+            <wp:effectExtent l="12700" t="12700" r="8890" b="12065"/>
             <wp:docPr id="25" name="Picture 25"/>
             <wp:cNvGraphicFramePr>
               <a:graphicFrameLocks xmlns:a="http://schemas.openxmlformats.org/drawingml/2006/main" noChangeAspect="1"/>
@@ -1126,7 +1128,7 @@
                   <pic:spPr bwMode="auto">
                     <a:xfrm>
                       <a:off x="0" y="0"/>
-                      <a:ext cx="3207617" cy="1970991"/>
+                      <a:ext cx="4072677" cy="2502546"/>
                     </a:xfrm>
                     <a:prstGeom prst="rect">
                       <a:avLst/>
@@ -1143,7 +1145,7 @@
                       <a:tailEnd type="none" w="med" len="med"/>
                       <a:extLst>
                         <a:ext uri="{C807C97D-BFC1-408E-A445-0C87EB9F89A2}">
-                          <ask:lineSketchStyleProps xmlns:ask="http://schemas.microsoft.com/office/drawing/2018/sketchyshapes" xmlns:w16sdtdh="http://schemas.microsoft.com/office/word/2020/wordml/sdtdatahash" xmlns:w16="http://schemas.microsoft.com/office/word/2018/wordml" xmlns:w16cid="http://schemas.microsoft.com/office/word/2016/wordml/cid" xmlns:w16cex="http://schemas.microsoft.com/office/word/2018/wordml/cex" xmlns:w="http://schemas.openxmlformats.org/wordprocessingml/2006/main" xmlns:w10="urn:schemas-microsoft-com:office:word" xmlns:v="urn:schemas-microsoft-com:vml" xmlns:oel="http://schemas.microsoft.com/office/2019/extlst" xmlns:o="urn:schemas-microsoft-com:office:office" xmlns:am3d="http://schemas.microsoft.com/office/drawing/2017/model3d" xmlns:aink="http://schemas.microsoft.com/office/drawing/2016/ink" xmlns:cx8="http://schemas.microsoft.com/office/drawing/2016/5/14/chartex" xmlns:cx7="http://schemas.microsoft.com/office/drawing/2016/5/13/chartex" xmlns:cx6="http://schemas.microsoft.com/office/drawing/2016/5/12/chartex" xmlns:cx5="http://schemas.microsoft.com/office/drawing/2016/5/11/chartex" xmlns:cx4="http://schemas.microsoft.com/office/drawing/2016/5/10/chartex" xmlns:cx3="http://schemas.microsoft.com/office/drawing/2016/5/9/chartex" xmlns:cx2="http://schemas.microsoft.com/office/drawing/2015/10/21/chartex" xmlns="" sd="0">
+                          <ask:lineSketchStyleProps xmlns:ask="http://schemas.microsoft.com/office/drawing/2018/sketchyshapes" sd="0">
                             <a:custGeom>
                               <a:avLst/>
                               <a:gdLst/>
@@ -1183,7 +1185,7 @@
 </file>
 
 <file path=word/endnotes.xml><?xml version="1.0" encoding="utf-8"?>
-<w:endnotes xmlns:wpc="http://schemas.microsoft.com/office/word/2010/wordprocessingCanvas" xmlns:cx="http://schemas.microsoft.com/office/drawing/2014/chartex" xmlns:cx1="http://schemas.microsoft.com/office/drawing/2015/9/8/chartex" xmlns:mc="http://schemas.openxmlformats.org/markup-compatibility/2006" xmlns:o="urn:schemas-microsoft-com:office:office" xmlns:r="http://schemas.openxmlformats.org/officeDocument/2006/relationships" xmlns:m="http://schemas.openxmlformats.org/officeDocument/2006/math" xmlns:v="urn:schemas-microsoft-com:vml" xmlns:wp14="http://schemas.microsoft.com/office/word/2010/wordprocessingDrawing" xmlns:wp="http://schemas.openxmlformats.org/drawingml/2006/wordprocessingDrawing" xmlns:w10="urn:schemas-microsoft-com:office:word" xmlns:w="http://schemas.openxmlformats.org/wordprocessingml/2006/main" xmlns:w14="http://schemas.microsoft.com/office/word/2010/wordml" xmlns:w15="http://schemas.microsoft.com/office/word/2012/wordml" xmlns:w16se="http://schemas.microsoft.com/office/word/2015/wordml/symex" xmlns:wpg="http://schemas.microsoft.com/office/word/2010/wordprocessingGroup" xmlns:wpi="http://schemas.microsoft.com/office/word/2010/wordprocessingInk" xmlns:wne="http://schemas.microsoft.com/office/word/2006/wordml" xmlns:wps="http://schemas.microsoft.com/office/word/2010/wordprocessingShape" mc:Ignorable="w14 w15 w16se wp14">
+<w:endnotes xmlns:wpc="http://schemas.microsoft.com/office/word/2010/wordprocessingCanvas" xmlns:cx="http://schemas.microsoft.com/office/drawing/2014/chartex" xmlns:cx1="http://schemas.microsoft.com/office/drawing/2015/9/8/chartex" xmlns:cx2="http://schemas.microsoft.com/office/drawing/2015/10/21/chartex" xmlns:cx3="http://schemas.microsoft.com/office/drawing/2016/5/9/chartex" xmlns:cx4="http://schemas.microsoft.com/office/drawing/2016/5/10/chartex" xmlns:cx5="http://schemas.microsoft.com/office/drawing/2016/5/11/chartex" xmlns:cx6="http://schemas.microsoft.com/office/drawing/2016/5/12/chartex" xmlns:cx7="http://schemas.microsoft.com/office/drawing/2016/5/13/chartex" xmlns:cx8="http://schemas.microsoft.com/office/drawing/2016/5/14/chartex" xmlns:mc="http://schemas.openxmlformats.org/markup-compatibility/2006" xmlns:aink="http://schemas.microsoft.com/office/drawing/2016/ink" xmlns:am3d="http://schemas.microsoft.com/office/drawing/2017/model3d" xmlns:o="urn:schemas-microsoft-com:office:office" xmlns:oel="http://schemas.microsoft.com/office/2019/extlst" xmlns:r="http://schemas.openxmlformats.org/officeDocument/2006/relationships" xmlns:m="http://schemas.openxmlformats.org/officeDocument/2006/math" xmlns:v="urn:schemas-microsoft-com:vml" xmlns:wp14="http://schemas.microsoft.com/office/word/2010/wordprocessingDrawing" xmlns:wp="http://schemas.openxmlformats.org/drawingml/2006/wordprocessingDrawing" xmlns:w10="urn:schemas-microsoft-com:office:word" xmlns:w="http://schemas.openxmlformats.org/wordprocessingml/2006/main" xmlns:w14="http://schemas.microsoft.com/office/word/2010/wordml" xmlns:w15="http://schemas.microsoft.com/office/word/2012/wordml" xmlns:w16cex="http://schemas.microsoft.com/office/word/2018/wordml/cex" xmlns:w16cid="http://schemas.microsoft.com/office/word/2016/wordml/cid" xmlns:w16="http://schemas.microsoft.com/office/word/2018/wordml" xmlns:w16sdtdh="http://schemas.microsoft.com/office/word/2020/wordml/sdtdatahash" xmlns:w16se="http://schemas.microsoft.com/office/word/2015/wordml/symex" xmlns:wpg="http://schemas.microsoft.com/office/word/2010/wordprocessingGroup" xmlns:wpi="http://schemas.microsoft.com/office/word/2010/wordprocessingInk" xmlns:wne="http://schemas.microsoft.com/office/word/2006/wordml" xmlns:wps="http://schemas.microsoft.com/office/word/2010/wordprocessingShape" mc:Ignorable="w14 w15 w16se w16cid w16 w16cex w16sdtdh wp14">
   <w:endnote w:type="separator" w:id="-1">
     <w:p>
       <w:pPr>
@@ -1208,7 +1210,7 @@
 </file>
 
 <file path=word/footer1.xml><?xml version="1.0" encoding="utf-8"?>
-<w:ftr xmlns:wpc="http://schemas.microsoft.com/office/word/2010/wordprocessingCanvas" xmlns:cx="http://schemas.microsoft.com/office/drawing/2014/chartex" xmlns:cx1="http://schemas.microsoft.com/office/drawing/2015/9/8/chartex" xmlns:mc="http://schemas.openxmlformats.org/markup-compatibility/2006" xmlns:o="urn:schemas-microsoft-com:office:office" xmlns:r="http://schemas.openxmlformats.org/officeDocument/2006/relationships" xmlns:m="http://schemas.openxmlformats.org/officeDocument/2006/math" xmlns:v="urn:schemas-microsoft-com:vml" xmlns:wp14="http://schemas.microsoft.com/office/word/2010/wordprocessingDrawing" xmlns:wp="http://schemas.openxmlformats.org/drawingml/2006/wordprocessingDrawing" xmlns:w10="urn:schemas-microsoft-com:office:word" xmlns:w="http://schemas.openxmlformats.org/wordprocessingml/2006/main" xmlns:w14="http://schemas.microsoft.com/office/word/2010/wordml" xmlns:w15="http://schemas.microsoft.com/office/word/2012/wordml" xmlns:w16se="http://schemas.microsoft.com/office/word/2015/wordml/symex" xmlns:wpg="http://schemas.microsoft.com/office/word/2010/wordprocessingGroup" xmlns:wpi="http://schemas.microsoft.com/office/word/2010/wordprocessingInk" xmlns:wne="http://schemas.microsoft.com/office/word/2006/wordml" xmlns:wps="http://schemas.microsoft.com/office/word/2010/wordprocessingShape" mc:Ignorable="w14 w15 w16se wp14">
+<w:ftr xmlns:wpc="http://schemas.microsoft.com/office/word/2010/wordprocessingCanvas" xmlns:cx="http://schemas.microsoft.com/office/drawing/2014/chartex" xmlns:cx1="http://schemas.microsoft.com/office/drawing/2015/9/8/chartex" xmlns:cx2="http://schemas.microsoft.com/office/drawing/2015/10/21/chartex" xmlns:cx3="http://schemas.microsoft.com/office/drawing/2016/5/9/chartex" xmlns:cx4="http://schemas.microsoft.com/office/drawing/2016/5/10/chartex" xmlns:cx5="http://schemas.microsoft.com/office/drawing/2016/5/11/chartex" xmlns:cx6="http://schemas.microsoft.com/office/drawing/2016/5/12/chartex" xmlns:cx7="http://schemas.microsoft.com/office/drawing/2016/5/13/chartex" xmlns:cx8="http://schemas.microsoft.com/office/drawing/2016/5/14/chartex" xmlns:mc="http://schemas.openxmlformats.org/markup-compatibility/2006" xmlns:aink="http://schemas.microsoft.com/office/drawing/2016/ink" xmlns:am3d="http://schemas.microsoft.com/office/drawing/2017/model3d" xmlns:o="urn:schemas-microsoft-com:office:office" xmlns:oel="http://schemas.microsoft.com/office/2019/extlst" xmlns:r="http://schemas.openxmlformats.org/officeDocument/2006/relationships" xmlns:m="http://schemas.openxmlformats.org/officeDocument/2006/math" xmlns:v="urn:schemas-microsoft-com:vml" xmlns:wp14="http://schemas.microsoft.com/office/word/2010/wordprocessingDrawing" xmlns:wp="http://schemas.openxmlformats.org/drawingml/2006/wordprocessingDrawing" xmlns:w10="urn:schemas-microsoft-com:office:word" xmlns:w="http://schemas.openxmlformats.org/wordprocessingml/2006/main" xmlns:w14="http://schemas.microsoft.com/office/word/2010/wordml" xmlns:w15="http://schemas.microsoft.com/office/word/2012/wordml" xmlns:w16cex="http://schemas.microsoft.com/office/word/2018/wordml/cex" xmlns:w16cid="http://schemas.microsoft.com/office/word/2016/wordml/cid" xmlns:w16="http://schemas.microsoft.com/office/word/2018/wordml" xmlns:w16sdtdh="http://schemas.microsoft.com/office/word/2020/wordml/sdtdatahash" xmlns:w16se="http://schemas.microsoft.com/office/word/2015/wordml/symex" xmlns:wpg="http://schemas.microsoft.com/office/word/2010/wordprocessingGroup" xmlns:wpi="http://schemas.microsoft.com/office/word/2010/wordprocessingInk" xmlns:wne="http://schemas.microsoft.com/office/word/2006/wordml" xmlns:wps="http://schemas.microsoft.com/office/word/2010/wordprocessingShape" mc:Ignorable="w14 w15 w16se w16cid w16 w16cex w16sdtdh wp14">
   <w:p>
     <w:pPr>
       <w:pStyle w:val="Footer"/>
@@ -1973,7 +1975,7 @@
             </wp:anchor>
           </w:drawing>
         </mc:Choice>
-        <mc:Fallback xmlns:w16sdtdh="http://schemas.microsoft.com/office/word/2020/wordml/sdtdatahash" xmlns:w16="http://schemas.microsoft.com/office/word/2018/wordml" xmlns:w16cid="http://schemas.microsoft.com/office/word/2016/wordml/cid" xmlns:w16cex="http://schemas.microsoft.com/office/word/2018/wordml/cex" xmlns:oel="http://schemas.microsoft.com/office/2019/extlst" xmlns:am3d="http://schemas.microsoft.com/office/drawing/2017/model3d" xmlns:aink="http://schemas.microsoft.com/office/drawing/2016/ink" xmlns:cx8="http://schemas.microsoft.com/office/drawing/2016/5/14/chartex" xmlns:cx7="http://schemas.microsoft.com/office/drawing/2016/5/13/chartex" xmlns:cx6="http://schemas.microsoft.com/office/drawing/2016/5/12/chartex" xmlns:cx5="http://schemas.microsoft.com/office/drawing/2016/5/11/chartex" xmlns:cx4="http://schemas.microsoft.com/office/drawing/2016/5/10/chartex" xmlns:cx3="http://schemas.microsoft.com/office/drawing/2016/5/9/chartex" xmlns:cx2="http://schemas.microsoft.com/office/drawing/2015/10/21/chartex">
+        <mc:Fallback>
           <w:pict>
             <v:line w14:anchorId="23DA4A24" id="Straight Connector 19" o:spid="_x0000_s1026" style="position:absolute;flip:y;z-index:251659264;visibility:visible;mso-wrap-style:square;mso-width-percent:0;mso-height-percent:0;mso-wrap-distance-left:9pt;mso-wrap-distance-top:0;mso-wrap-distance-right:9pt;mso-wrap-distance-bottom:0;mso-position-horizontal:absolute;mso-position-horizontal-relative:text;mso-position-vertical:absolute;mso-position-vertical-relative:text;mso-width-percent:0;mso-height-percent:0;mso-width-relative:page;mso-height-relative:page" from="-.1pt,5.2pt" to="520.7pt,5.2pt" o:gfxdata="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" strokecolor="#974706 [1609]" strokeweight="1pt">
               <v:stroke endcap="round"/>
@@ -2348,7 +2350,7 @@
 </file>
 
 <file path=word/footnotes.xml><?xml version="1.0" encoding="utf-8"?>
-<w:footnotes xmlns:wpc="http://schemas.microsoft.com/office/word/2010/wordprocessingCanvas" xmlns:cx="http://schemas.microsoft.com/office/drawing/2014/chartex" xmlns:cx1="http://schemas.microsoft.com/office/drawing/2015/9/8/chartex" xmlns:mc="http://schemas.openxmlformats.org/markup-compatibility/2006" xmlns:o="urn:schemas-microsoft-com:office:office" xmlns:r="http://schemas.openxmlformats.org/officeDocument/2006/relationships" xmlns:m="http://schemas.openxmlformats.org/officeDocument/2006/math" xmlns:v="urn:schemas-microsoft-com:vml" xmlns:wp14="http://schemas.microsoft.com/office/word/2010/wordprocessingDrawing" xmlns:wp="http://schemas.openxmlformats.org/drawingml/2006/wordprocessingDrawing" xmlns:w10="urn:schemas-microsoft-com:office:word" xmlns:w="http://schemas.openxmlformats.org/wordprocessingml/2006/main" xmlns:w14="http://schemas.microsoft.com/office/word/2010/wordml" xmlns:w15="http://schemas.microsoft.com/office/word/2012/wordml" xmlns:w16se="http://schemas.microsoft.com/office/word/2015/wordml/symex" xmlns:wpg="http://schemas.microsoft.com/office/word/2010/wordprocessingGroup" xmlns:wpi="http://schemas.microsoft.com/office/word/2010/wordprocessingInk" xmlns:wne="http://schemas.microsoft.com/office/word/2006/wordml" xmlns:wps="http://schemas.microsoft.com/office/word/2010/wordprocessingShape" mc:Ignorable="w14 w15 w16se wp14">
+<w:footnotes xmlns:wpc="http://schemas.microsoft.com/office/word/2010/wordprocessingCanvas" xmlns:cx="http://schemas.microsoft.com/office/drawing/2014/chartex" xmlns:cx1="http://schemas.microsoft.com/office/drawing/2015/9/8/chartex" xmlns:cx2="http://schemas.microsoft.com/office/drawing/2015/10/21/chartex" xmlns:cx3="http://schemas.microsoft.com/office/drawing/2016/5/9/chartex" xmlns:cx4="http://schemas.microsoft.com/office/drawing/2016/5/10/chartex" xmlns:cx5="http://schemas.microsoft.com/office/drawing/2016/5/11/chartex" xmlns:cx6="http://schemas.microsoft.com/office/drawing/2016/5/12/chartex" xmlns:cx7="http://schemas.microsoft.com/office/drawing/2016/5/13/chartex" xmlns:cx8="http://schemas.microsoft.com/office/drawing/2016/5/14/chartex" xmlns:mc="http://schemas.openxmlformats.org/markup-compatibility/2006" xmlns:aink="http://schemas.microsoft.com/office/drawing/2016/ink" xmlns:am3d="http://schemas.microsoft.com/office/drawing/2017/model3d" xmlns:o="urn:schemas-microsoft-com:office:office" xmlns:oel="http://schemas.microsoft.com/office/2019/extlst" xmlns:r="http://schemas.openxmlformats.org/officeDocument/2006/relationships" xmlns:m="http://schemas.openxmlformats.org/officeDocument/2006/math" xmlns:v="urn:schemas-microsoft-com:vml" xmlns:wp14="http://schemas.microsoft.com/office/word/2010/wordprocessingDrawing" xmlns:wp="http://schemas.openxmlformats.org/drawingml/2006/wordprocessingDrawing" xmlns:w10="urn:schemas-microsoft-com:office:word" xmlns:w="http://schemas.openxmlformats.org/wordprocessingml/2006/main" xmlns:w14="http://schemas.microsoft.com/office/word/2010/wordml" xmlns:w15="http://schemas.microsoft.com/office/word/2012/wordml" xmlns:w16cex="http://schemas.microsoft.com/office/word/2018/wordml/cex" xmlns:w16cid="http://schemas.microsoft.com/office/word/2016/wordml/cid" xmlns:w16="http://schemas.microsoft.com/office/word/2018/wordml" xmlns:w16sdtdh="http://schemas.microsoft.com/office/word/2020/wordml/sdtdatahash" xmlns:w16se="http://schemas.microsoft.com/office/word/2015/wordml/symex" xmlns:wpg="http://schemas.microsoft.com/office/word/2010/wordprocessingGroup" xmlns:wpi="http://schemas.microsoft.com/office/word/2010/wordprocessingInk" xmlns:wne="http://schemas.microsoft.com/office/word/2006/wordml" xmlns:wps="http://schemas.microsoft.com/office/word/2010/wordprocessingShape" mc:Ignorable="w14 w15 w16se w16cid w16 w16cex w16sdtdh wp14">
   <w:footnote w:type="separator" w:id="-1">
     <w:p>
       <w:pPr>
@@ -2373,7 +2375,7 @@
 </file>
 
 <file path=word/header1.xml><?xml version="1.0" encoding="utf-8"?>
-<w:hdr xmlns:wpc="http://schemas.microsoft.com/office/word/2010/wordprocessingCanvas" xmlns:cx="http://schemas.microsoft.com/office/drawing/2014/chartex" xmlns:cx1="http://schemas.microsoft.com/office/drawing/2015/9/8/chartex" xmlns:mc="http://schemas.openxmlformats.org/markup-compatibility/2006" xmlns:o="urn:schemas-microsoft-com:office:office" xmlns:r="http://schemas.openxmlformats.org/officeDocument/2006/relationships" xmlns:m="http://schemas.openxmlformats.org/officeDocument/2006/math" xmlns:v="urn:schemas-microsoft-com:vml" xmlns:wp14="http://schemas.microsoft.com/office/word/2010/wordprocessingDrawing" xmlns:wp="http://schemas.openxmlformats.org/drawingml/2006/wordprocessingDrawing" xmlns:w10="urn:schemas-microsoft-com:office:word" xmlns:w="http://schemas.openxmlformats.org/wordprocessingml/2006/main" xmlns:w14="http://schemas.microsoft.com/office/word/2010/wordml" xmlns:w15="http://schemas.microsoft.com/office/word/2012/wordml" xmlns:w16se="http://schemas.microsoft.com/office/word/2015/wordml/symex" xmlns:wpg="http://schemas.microsoft.com/office/word/2010/wordprocessingGroup" xmlns:wpi="http://schemas.microsoft.com/office/word/2010/wordprocessingInk" xmlns:wne="http://schemas.microsoft.com/office/word/2006/wordml" xmlns:wps="http://schemas.microsoft.com/office/word/2010/wordprocessingShape" mc:Ignorable="w14 w15 w16se wp14">
+<w:hdr xmlns:wpc="http://schemas.microsoft.com/office/word/2010/wordprocessingCanvas" xmlns:cx="http://schemas.microsoft.com/office/drawing/2014/chartex" xmlns:cx1="http://schemas.microsoft.com/office/drawing/2015/9/8/chartex" xmlns:cx2="http://schemas.microsoft.com/office/drawing/2015/10/21/chartex" xmlns:cx3="http://schemas.microsoft.com/office/drawing/2016/5/9/chartex" xmlns:cx4="http://schemas.microsoft.com/office/drawing/2016/5/10/chartex" xmlns:cx5="http://schemas.microsoft.com/office/drawing/2016/5/11/chartex" xmlns:cx6="http://schemas.microsoft.com/office/drawing/2016/5/12/chartex" xmlns:cx7="http://schemas.microsoft.com/office/drawing/2016/5/13/chartex" xmlns:cx8="http://schemas.microsoft.com/office/drawing/2016/5/14/chartex" xmlns:mc="http://schemas.openxmlformats.org/markup-compatibility/2006" xmlns:aink="http://schemas.microsoft.com/office/drawing/2016/ink" xmlns:am3d="http://schemas.microsoft.com/office/drawing/2017/model3d" xmlns:o="urn:schemas-microsoft-com:office:office" xmlns:oel="http://schemas.microsoft.com/office/2019/extlst" xmlns:r="http://schemas.openxmlformats.org/officeDocument/2006/relationships" xmlns:m="http://schemas.openxmlformats.org/officeDocument/2006/math" xmlns:v="urn:schemas-microsoft-com:vml" xmlns:wp14="http://schemas.microsoft.com/office/word/2010/wordprocessingDrawing" xmlns:wp="http://schemas.openxmlformats.org/drawingml/2006/wordprocessingDrawing" xmlns:w10="urn:schemas-microsoft-com:office:word" xmlns:w="http://schemas.openxmlformats.org/wordprocessingml/2006/main" xmlns:w14="http://schemas.microsoft.com/office/word/2010/wordml" xmlns:w15="http://schemas.microsoft.com/office/word/2012/wordml" xmlns:w16cex="http://schemas.microsoft.com/office/word/2018/wordml/cex" xmlns:w16cid="http://schemas.microsoft.com/office/word/2016/wordml/cid" xmlns:w16="http://schemas.microsoft.com/office/word/2018/wordml" xmlns:w16sdtdh="http://schemas.microsoft.com/office/word/2020/wordml/sdtdatahash" xmlns:w16se="http://schemas.microsoft.com/office/word/2015/wordml/symex" xmlns:wpg="http://schemas.microsoft.com/office/word/2010/wordprocessingGroup" xmlns:wpi="http://schemas.microsoft.com/office/word/2010/wordprocessingInk" xmlns:wne="http://schemas.microsoft.com/office/word/2006/wordml" xmlns:wps="http://schemas.microsoft.com/office/word/2010/wordprocessingShape" mc:Ignorable="w14 w15 w16se w16cid w16 w16cex w16sdtdh wp14">
   <w:p>
     <w:pPr>
       <w:pStyle w:val="Header"/>
@@ -2384,7 +2386,7 @@
 </file>
 
 <file path=word/numbering.xml><?xml version="1.0" encoding="utf-8"?>
-<w:numbering xmlns:wpc="http://schemas.microsoft.com/office/word/2010/wordprocessingCanvas" xmlns:cx="http://schemas.microsoft.com/office/drawing/2014/chartex" xmlns:cx1="http://schemas.microsoft.com/office/drawing/2015/9/8/chartex" xmlns:mc="http://schemas.openxmlformats.org/markup-compatibility/2006" xmlns:o="urn:schemas-microsoft-com:office:office" xmlns:r="http://schemas.openxmlformats.org/officeDocument/2006/relationships" xmlns:m="http://schemas.openxmlformats.org/officeDocument/2006/math" xmlns:v="urn:schemas-microsoft-com:vml" xmlns:wp14="http://schemas.microsoft.com/office/word/2010/wordprocessingDrawing" xmlns:wp="http://schemas.openxmlformats.org/drawingml/2006/wordprocessingDrawing" xmlns:w10="urn:schemas-microsoft-com:office:word" xmlns:w="http://schemas.openxmlformats.org/wordprocessingml/2006/main" xmlns:w14="http://schemas.microsoft.com/office/word/2010/wordml" xmlns:w15="http://schemas.microsoft.com/office/word/2012/wordml" xmlns:w16se="http://schemas.microsoft.com/office/word/2015/wordml/symex" xmlns:wpg="http://schemas.microsoft.com/office/word/2010/wordprocessingGroup" xmlns:wpi="http://schemas.microsoft.com/office/word/2010/wordprocessingInk" xmlns:wne="http://schemas.microsoft.com/office/word/2006/wordml" xmlns:wps="http://schemas.microsoft.com/office/word/2010/wordprocessingShape" mc:Ignorable="w14 w15 w16se wp14">
+<w:numbering xmlns:wpc="http://schemas.microsoft.com/office/word/2010/wordprocessingCanvas" xmlns:cx="http://schemas.microsoft.com/office/drawing/2014/chartex" xmlns:cx1="http://schemas.microsoft.com/office/drawing/2015/9/8/chartex" xmlns:cx2="http://schemas.microsoft.com/office/drawing/2015/10/21/chartex" xmlns:cx3="http://schemas.microsoft.com/office/drawing/2016/5/9/chartex" xmlns:cx4="http://schemas.microsoft.com/office/drawing/2016/5/10/chartex" xmlns:cx5="http://schemas.microsoft.com/office/drawing/2016/5/11/chartex" xmlns:cx6="http://schemas.microsoft.com/office/drawing/2016/5/12/chartex" xmlns:cx7="http://schemas.microsoft.com/office/drawing/2016/5/13/chartex" xmlns:cx8="http://schemas.microsoft.com/office/drawing/2016/5/14/chartex" xmlns:mc="http://schemas.openxmlformats.org/markup-compatibility/2006" xmlns:aink="http://schemas.microsoft.com/office/drawing/2016/ink" xmlns:am3d="http://schemas.microsoft.com/office/drawing/2017/model3d" xmlns:o="urn:schemas-microsoft-com:office:office" xmlns:oel="http://schemas.microsoft.com/office/2019/extlst" xmlns:r="http://schemas.openxmlformats.org/officeDocument/2006/relationships" xmlns:m="http://schemas.openxmlformats.org/officeDocument/2006/math" xmlns:v="urn:schemas-microsoft-com:vml" xmlns:wp14="http://schemas.microsoft.com/office/word/2010/wordprocessingDrawing" xmlns:wp="http://schemas.openxmlformats.org/drawingml/2006/wordprocessingDrawing" xmlns:w10="urn:schemas-microsoft-com:office:word" xmlns:w="http://schemas.openxmlformats.org/wordprocessingml/2006/main" xmlns:w14="http://schemas.microsoft.com/office/word/2010/wordml" xmlns:w15="http://schemas.microsoft.com/office/word/2012/wordml" xmlns:w16cex="http://schemas.microsoft.com/office/word/2018/wordml/cex" xmlns:w16cid="http://schemas.microsoft.com/office/word/2016/wordml/cid" xmlns:w16="http://schemas.microsoft.com/office/word/2018/wordml" xmlns:w16sdtdh="http://schemas.microsoft.com/office/word/2020/wordml/sdtdatahash" xmlns:w16se="http://schemas.microsoft.com/office/word/2015/wordml/symex" xmlns:wpg="http://schemas.microsoft.com/office/word/2010/wordprocessingGroup" xmlns:wpi="http://schemas.microsoft.com/office/word/2010/wordprocessingInk" xmlns:wne="http://schemas.microsoft.com/office/word/2006/wordml" xmlns:wps="http://schemas.microsoft.com/office/word/2010/wordprocessingShape" mc:Ignorable="w14 w15 w16se w16cid w16 w16cex w16sdtdh wp14">
   <w:abstractNum w:abstractNumId="0" w15:restartNumberingAfterBreak="0">
     <w:nsid w:val="04E60920"/>
     <w:multiLevelType w:val="hybridMultilevel"/>
@@ -6980,34 +6982,34 @@
       </w:rPr>
     </w:lvl>
   </w:abstractNum>
-  <w:num w:numId="1">
+  <w:num w:numId="1" w16cid:durableId="465322487">
     <w:abstractNumId w:val="0"/>
   </w:num>
-  <w:num w:numId="2">
+  <w:num w:numId="2" w16cid:durableId="1521316535">
     <w:abstractNumId w:val="44"/>
   </w:num>
-  <w:num w:numId="3">
+  <w:num w:numId="3" w16cid:durableId="2063407696">
     <w:abstractNumId w:val="8"/>
   </w:num>
-  <w:num w:numId="4">
+  <w:num w:numId="4" w16cid:durableId="980503634">
     <w:abstractNumId w:val="27"/>
   </w:num>
-  <w:num w:numId="5">
+  <w:num w:numId="5" w16cid:durableId="46951946">
     <w:abstractNumId w:val="28"/>
   </w:num>
-  <w:num w:numId="6">
+  <w:num w:numId="6" w16cid:durableId="1253392647">
     <w:abstractNumId w:val="34"/>
   </w:num>
-  <w:num w:numId="7">
+  <w:num w:numId="7" w16cid:durableId="191580004">
     <w:abstractNumId w:val="3"/>
   </w:num>
-  <w:num w:numId="8">
+  <w:num w:numId="8" w16cid:durableId="763115551">
     <w:abstractNumId w:val="7"/>
   </w:num>
-  <w:num w:numId="9">
+  <w:num w:numId="9" w16cid:durableId="786505340">
     <w:abstractNumId w:val="25"/>
   </w:num>
-  <w:num w:numId="10">
+  <w:num w:numId="10" w16cid:durableId="589386335">
     <w:abstractNumId w:val="12"/>
     <w:lvlOverride w:ilvl="0">
       <w:startOverride w:val="1"/>
@@ -7037,119 +7039,119 @@
       <w:startOverride w:val="1"/>
     </w:lvlOverride>
   </w:num>
-  <w:num w:numId="11">
+  <w:num w:numId="11" w16cid:durableId="728841114">
     <w:abstractNumId w:val="4"/>
   </w:num>
-  <w:num w:numId="12">
+  <w:num w:numId="12" w16cid:durableId="1994796511">
     <w:abstractNumId w:val="19"/>
   </w:num>
-  <w:num w:numId="13">
+  <w:num w:numId="13" w16cid:durableId="896474197">
     <w:abstractNumId w:val="1"/>
   </w:num>
-  <w:num w:numId="14">
+  <w:num w:numId="14" w16cid:durableId="1912110614">
     <w:abstractNumId w:val="33"/>
   </w:num>
-  <w:num w:numId="15">
+  <w:num w:numId="15" w16cid:durableId="891699125">
     <w:abstractNumId w:val="9"/>
   </w:num>
-  <w:num w:numId="16">
+  <w:num w:numId="16" w16cid:durableId="1787699814">
     <w:abstractNumId w:val="38"/>
   </w:num>
-  <w:num w:numId="17">
+  <w:num w:numId="17" w16cid:durableId="182980025">
     <w:abstractNumId w:val="26"/>
   </w:num>
-  <w:num w:numId="18">
+  <w:num w:numId="18" w16cid:durableId="225843766">
     <w:abstractNumId w:val="42"/>
   </w:num>
-  <w:num w:numId="19">
+  <w:num w:numId="19" w16cid:durableId="1555581292">
     <w:abstractNumId w:val="35"/>
   </w:num>
-  <w:num w:numId="20">
+  <w:num w:numId="20" w16cid:durableId="1432823437">
     <w:abstractNumId w:val="18"/>
   </w:num>
-  <w:num w:numId="21">
+  <w:num w:numId="21" w16cid:durableId="6636887">
     <w:abstractNumId w:val="30"/>
   </w:num>
-  <w:num w:numId="22">
+  <w:num w:numId="22" w16cid:durableId="928462651">
     <w:abstractNumId w:val="11"/>
   </w:num>
-  <w:num w:numId="23">
+  <w:num w:numId="23" w16cid:durableId="1492872999">
     <w:abstractNumId w:val="14"/>
   </w:num>
-  <w:num w:numId="24">
+  <w:num w:numId="24" w16cid:durableId="1533104220">
     <w:abstractNumId w:val="2"/>
   </w:num>
-  <w:num w:numId="25">
+  <w:num w:numId="25" w16cid:durableId="726950517">
     <w:abstractNumId w:val="6"/>
   </w:num>
-  <w:num w:numId="26">
+  <w:num w:numId="26" w16cid:durableId="818961813">
     <w:abstractNumId w:val="15"/>
   </w:num>
-  <w:num w:numId="27">
+  <w:num w:numId="27" w16cid:durableId="494153443">
     <w:abstractNumId w:val="37"/>
   </w:num>
-  <w:num w:numId="28">
+  <w:num w:numId="28" w16cid:durableId="1104305899">
     <w:abstractNumId w:val="17"/>
   </w:num>
-  <w:num w:numId="29">
+  <w:num w:numId="29" w16cid:durableId="1020085524">
     <w:abstractNumId w:val="41"/>
   </w:num>
-  <w:num w:numId="30">
+  <w:num w:numId="30" w16cid:durableId="1750544488">
     <w:abstractNumId w:val="20"/>
   </w:num>
-  <w:num w:numId="31">
+  <w:num w:numId="31" w16cid:durableId="1000813222">
     <w:abstractNumId w:val="10"/>
   </w:num>
-  <w:num w:numId="32">
+  <w:num w:numId="32" w16cid:durableId="965114997">
     <w:abstractNumId w:val="36"/>
   </w:num>
-  <w:num w:numId="33">
+  <w:num w:numId="33" w16cid:durableId="493953875">
     <w:abstractNumId w:val="39"/>
   </w:num>
-  <w:num w:numId="34">
+  <w:num w:numId="34" w16cid:durableId="2014649225">
     <w:abstractNumId w:val="24"/>
   </w:num>
-  <w:num w:numId="35">
+  <w:num w:numId="35" w16cid:durableId="2001040634">
     <w:abstractNumId w:val="40"/>
   </w:num>
-  <w:num w:numId="36">
+  <w:num w:numId="36" w16cid:durableId="1507750284">
     <w:abstractNumId w:val="5"/>
   </w:num>
-  <w:num w:numId="37">
+  <w:num w:numId="37" w16cid:durableId="1148135638">
     <w:abstractNumId w:val="21"/>
   </w:num>
-  <w:num w:numId="38">
+  <w:num w:numId="38" w16cid:durableId="1373918141">
     <w:abstractNumId w:val="13"/>
   </w:num>
-  <w:num w:numId="39">
+  <w:num w:numId="39" w16cid:durableId="1261375042">
     <w:abstractNumId w:val="29"/>
   </w:num>
-  <w:num w:numId="40">
+  <w:num w:numId="40" w16cid:durableId="1362978284">
     <w:abstractNumId w:val="23"/>
   </w:num>
-  <w:num w:numId="41">
+  <w:num w:numId="41" w16cid:durableId="2059276422">
     <w:abstractNumId w:val="22"/>
   </w:num>
-  <w:num w:numId="42">
+  <w:num w:numId="42" w16cid:durableId="1514144460">
     <w:abstractNumId w:val="31"/>
   </w:num>
-  <w:num w:numId="43">
+  <w:num w:numId="43" w16cid:durableId="171770358">
     <w:abstractNumId w:val="4"/>
   </w:num>
-  <w:num w:numId="44">
+  <w:num w:numId="44" w16cid:durableId="1104153068">
     <w:abstractNumId w:val="16"/>
   </w:num>
-  <w:num w:numId="45">
+  <w:num w:numId="45" w16cid:durableId="66344017">
     <w:abstractNumId w:val="43"/>
   </w:num>
-  <w:num w:numId="46">
+  <w:num w:numId="46" w16cid:durableId="195316524">
     <w:abstractNumId w:val="32"/>
   </w:num>
 </w:numbering>
 </file>
 
 <file path=word/styles.xml><?xml version="1.0" encoding="utf-8"?>
-<w:styles xmlns:mc="http://schemas.openxmlformats.org/markup-compatibility/2006" xmlns:r="http://schemas.openxmlformats.org/officeDocument/2006/relationships" xmlns:w="http://schemas.openxmlformats.org/wordprocessingml/2006/main" xmlns:w14="http://schemas.microsoft.com/office/word/2010/wordml" xmlns:w15="http://schemas.microsoft.com/office/word/2012/wordml" xmlns:w16se="http://schemas.microsoft.com/office/word/2015/wordml/symex" mc:Ignorable="w14 w15 w16se">
+<w:styles xmlns:mc="http://schemas.openxmlformats.org/markup-compatibility/2006" xmlns:r="http://schemas.openxmlformats.org/officeDocument/2006/relationships" xmlns:w="http://schemas.openxmlformats.org/wordprocessingml/2006/main" xmlns:w14="http://schemas.microsoft.com/office/word/2010/wordml" xmlns:w15="http://schemas.microsoft.com/office/word/2012/wordml" xmlns:w16cex="http://schemas.microsoft.com/office/word/2018/wordml/cex" xmlns:w16cid="http://schemas.microsoft.com/office/word/2016/wordml/cid" xmlns:w16="http://schemas.microsoft.com/office/word/2018/wordml" xmlns:w16sdtdh="http://schemas.microsoft.com/office/word/2020/wordml/sdtdatahash" xmlns:w16se="http://schemas.microsoft.com/office/word/2015/wordml/symex" mc:Ignorable="w14 w15 w16se w16cid w16 w16cex w16sdtdh">
   <w:docDefaults>
     <w:rPrDefault>
       <w:rPr>
@@ -7165,7 +7167,7 @@
       </w:pPr>
     </w:pPrDefault>
   </w:docDefaults>
-  <w:latentStyles w:defLockedState="0" w:defUIPriority="99" w:defSemiHidden="0" w:defUnhideWhenUsed="0" w:defQFormat="0" w:count="371">
+  <w:latentStyles w:defLockedState="0" w:defUIPriority="99" w:defSemiHidden="0" w:defUnhideWhenUsed="0" w:defQFormat="0" w:count="376">
     <w:lsdException w:name="Normal" w:uiPriority="0" w:qFormat="1"/>
     <w:lsdException w:name="heading 1" w:uiPriority="9" w:qFormat="1"/>
     <w:lsdException w:name="heading 2" w:semiHidden="1" w:uiPriority="9" w:unhideWhenUsed="1" w:qFormat="1"/>
@@ -7537,6 +7539,11 @@
     <w:lsdException w:name="List Table 5 Dark Accent 6" w:uiPriority="50"/>
     <w:lsdException w:name="List Table 6 Colorful Accent 6" w:uiPriority="51"/>
     <w:lsdException w:name="List Table 7 Colorful Accent 6" w:uiPriority="52"/>
+    <w:lsdException w:name="Mention" w:semiHidden="1" w:unhideWhenUsed="1"/>
+    <w:lsdException w:name="Smart Hyperlink" w:semiHidden="1" w:unhideWhenUsed="1"/>
+    <w:lsdException w:name="Hashtag" w:semiHidden="1" w:unhideWhenUsed="1"/>
+    <w:lsdException w:name="Unresolved Mention" w:semiHidden="1" w:unhideWhenUsed="1"/>
+    <w:lsdException w:name="Smart Link" w:semiHidden="1" w:unhideWhenUsed="1"/>
   </w:latentStyles>
   <w:style w:type="paragraph" w:default="1" w:styleId="Normal">
     <w:name w:val="Normal"/>
@@ -7666,6 +7673,7 @@
   <w:style w:type="character" w:default="1" w:styleId="DefaultParagraphFont">
     <w:name w:val="Default Paragraph Font"/>
     <w:uiPriority w:val="1"/>
+    <w:semiHidden/>
     <w:unhideWhenUsed/>
   </w:style>
   <w:style w:type="table" w:default="1" w:styleId="TableNormal">

</xml_diff>